<commit_message>
More summary of RFC 5944
</commit_message>
<xml_diff>
--- a/misc/rfc5944_summmarized.docx
+++ b/misc/rfc5944_summmarized.docx
@@ -1,6 +1,6 @@
 
 <file path=word/document.xml><?xml version="1.0" encoding="utf-8"?>
-<w:document xmlns:wpc="http://schemas.microsoft.com/office/word/2010/wordprocessingCanvas" xmlns:cx="http://schemas.microsoft.com/office/drawing/2014/chartex" xmlns:cx1="http://schemas.microsoft.com/office/drawing/2015/9/8/chartex" xmlns:cx2="http://schemas.microsoft.com/office/drawing/2015/10/21/chartex" xmlns:cx3="http://schemas.microsoft.com/office/drawing/2016/5/9/chartex" xmlns:cx4="http://schemas.microsoft.com/office/drawing/2016/5/10/chartex" xmlns:cx5="http://schemas.microsoft.com/office/drawing/2016/5/11/chartex" xmlns:cx6="http://schemas.microsoft.com/office/drawing/2016/5/12/chartex" xmlns:cx7="http://schemas.microsoft.com/office/drawing/2016/5/13/chartex" xmlns:cx8="http://schemas.microsoft.com/office/drawing/2016/5/14/chartex" xmlns:mc="http://schemas.openxmlformats.org/markup-compatibility/2006" xmlns:aink="http://schemas.microsoft.com/office/drawing/2016/ink" xmlns:am3d="http://schemas.microsoft.com/office/drawing/2017/model3d" xmlns:o="urn:schemas-microsoft-com:office:office" xmlns:r="http://schemas.openxmlformats.org/officeDocument/2006/relationships" xmlns:m="http://schemas.openxmlformats.org/officeDocument/2006/math" xmlns:v="urn:schemas-microsoft-com:vml" xmlns:wp14="http://schemas.microsoft.com/office/word/2010/wordprocessingDrawing" xmlns:wp="http://schemas.openxmlformats.org/drawingml/2006/wordprocessingDrawing" xmlns:w10="urn:schemas-microsoft-com:office:word" xmlns:w="http://schemas.openxmlformats.org/wordprocessingml/2006/main" xmlns:w14="http://schemas.microsoft.com/office/word/2010/wordml" xmlns:w15="http://schemas.microsoft.com/office/word/2012/wordml" xmlns:w16cid="http://schemas.microsoft.com/office/word/2016/wordml/cid" xmlns:w16se="http://schemas.microsoft.com/office/word/2015/wordml/symex" xmlns:wpg="http://schemas.microsoft.com/office/word/2010/wordprocessingGroup" xmlns:wpi="http://schemas.microsoft.com/office/word/2010/wordprocessingInk" xmlns:wne="http://schemas.microsoft.com/office/word/2006/wordml" xmlns:wps="http://schemas.microsoft.com/office/word/2010/wordprocessingShape" mc:Ignorable="w14 w15 w16se w16cid wp14">
+<w:document xmlns:wpc="http://schemas.microsoft.com/office/word/2010/wordprocessingCanvas" xmlns:mo="http://schemas.microsoft.com/office/mac/office/2008/main" xmlns:mc="http://schemas.openxmlformats.org/markup-compatibility/2006" xmlns:mv="urn:schemas-microsoft-com:mac:vml" xmlns:o="urn:schemas-microsoft-com:office:office" xmlns:r="http://schemas.openxmlformats.org/officeDocument/2006/relationships" xmlns:m="http://schemas.openxmlformats.org/officeDocument/2006/math" xmlns:v="urn:schemas-microsoft-com:vml" xmlns:wp14="http://schemas.microsoft.com/office/word/2010/wordprocessingDrawing" xmlns:wp="http://schemas.openxmlformats.org/drawingml/2006/wordprocessingDrawing" xmlns:w10="urn:schemas-microsoft-com:office:word" xmlns:w="http://schemas.openxmlformats.org/wordprocessingml/2006/main" xmlns:w14="http://schemas.microsoft.com/office/word/2010/wordml" xmlns:w15="http://schemas.microsoft.com/office/word/2012/wordml" xmlns:wpg="http://schemas.microsoft.com/office/word/2010/wordprocessingGroup" xmlns:wpi="http://schemas.microsoft.com/office/word/2010/wordprocessingInk" xmlns:wne="http://schemas.microsoft.com/office/word/2006/wordml" xmlns:wps="http://schemas.microsoft.com/office/word/2010/wordprocessingShape" mc:Ignorable="w14 w15 wp14">
   <w:body>
     <w:p>
       <w:pPr>
@@ -450,164 +450,2628 @@
         </w:rPr>
         <w:t>All messages relating updates of the location of a MN must be authenticated (not required for this project)</w:t>
       </w:r>
+    </w:p>
+    <w:p>
+      <w:pPr>
+        <w:pStyle w:val="Lijstalinea"/>
+        <w:keepLines/>
+        <w:numPr>
+          <w:ilvl w:val="1"/>
+          <w:numId w:val="3"/>
+        </w:numPr>
+        <w:spacing w:after="0" w:line="240" w:lineRule="auto"/>
+        <w:rPr>
+          <w:b/>
+          <w:sz w:val="28"/>
+          <w:szCs w:val="28"/>
+          <w:lang w:val="en-US"/>
+        </w:rPr>
+      </w:pPr>
+      <w:r>
+        <w:rPr>
+          <w:b/>
+          <w:sz w:val="28"/>
+          <w:szCs w:val="28"/>
+          <w:lang w:val="en-US"/>
+        </w:rPr>
+        <w:t>Goals</w:t>
+      </w:r>
+    </w:p>
+    <w:p>
+      <w:pPr>
+        <w:pStyle w:val="Lijstalinea"/>
+        <w:keepLines/>
+        <w:numPr>
+          <w:ilvl w:val="0"/>
+          <w:numId w:val="5"/>
+        </w:numPr>
+        <w:spacing w:after="0" w:line="240" w:lineRule="auto"/>
+        <w:rPr>
+          <w:sz w:val="28"/>
+          <w:szCs w:val="28"/>
+          <w:lang w:val="en-US"/>
+        </w:rPr>
+      </w:pPr>
+      <w:r>
+        <w:rPr>
+          <w:sz w:val="28"/>
+          <w:szCs w:val="28"/>
+          <w:lang w:val="en-US"/>
+        </w:rPr>
+        <w:t>Number of administrative messages (sent over a possible wireless link which connects the MN) must be kept to a minimum</w:t>
+      </w:r>
+    </w:p>
+    <w:p>
+      <w:pPr>
+        <w:pStyle w:val="Lijstalinea"/>
+        <w:keepLines/>
+        <w:numPr>
+          <w:ilvl w:val="0"/>
+          <w:numId w:val="5"/>
+        </w:numPr>
+        <w:spacing w:after="0" w:line="240" w:lineRule="auto"/>
+        <w:rPr>
+          <w:sz w:val="28"/>
+          <w:szCs w:val="28"/>
+          <w:lang w:val="en-US"/>
+        </w:rPr>
+      </w:pPr>
+      <w:r>
+        <w:rPr>
+          <w:sz w:val="28"/>
+          <w:szCs w:val="28"/>
+          <w:lang w:val="en-US"/>
+        </w:rPr>
+        <w:t>Message size must be as small as possible</w:t>
+      </w:r>
+    </w:p>
+    <w:p>
+      <w:pPr>
+        <w:pStyle w:val="Lijstalinea"/>
+        <w:keepLines/>
+        <w:numPr>
+          <w:ilvl w:val="1"/>
+          <w:numId w:val="3"/>
+        </w:numPr>
+        <w:spacing w:after="0" w:line="240" w:lineRule="auto"/>
+        <w:rPr>
+          <w:b/>
+          <w:sz w:val="28"/>
+          <w:szCs w:val="28"/>
+          <w:lang w:val="en-US"/>
+        </w:rPr>
+      </w:pPr>
+      <w:r>
+        <w:rPr>
+          <w:b/>
+          <w:sz w:val="28"/>
+          <w:szCs w:val="28"/>
+          <w:lang w:val="en-US"/>
+        </w:rPr>
+        <w:t>Assumptions</w:t>
+      </w:r>
+    </w:p>
+    <w:p>
+      <w:pPr>
+        <w:pStyle w:val="Lijstalinea"/>
+        <w:keepLines/>
+        <w:numPr>
+          <w:ilvl w:val="0"/>
+          <w:numId w:val="6"/>
+        </w:numPr>
+        <w:spacing w:after="0" w:line="240" w:lineRule="auto"/>
+        <w:rPr>
+          <w:b/>
+          <w:sz w:val="28"/>
+          <w:szCs w:val="28"/>
+          <w:lang w:val="en-US"/>
+        </w:rPr>
+      </w:pPr>
+      <w:r>
+        <w:rPr>
+          <w:sz w:val="28"/>
+          <w:szCs w:val="28"/>
+          <w:lang w:val="en-US"/>
+        </w:rPr>
+        <w:t>Assignment of the MN’s IP address is not constraint by this RFC</w:t>
+      </w:r>
+    </w:p>
+    <w:p>
+      <w:pPr>
+        <w:pStyle w:val="Lijstalinea"/>
+        <w:keepLines/>
+        <w:numPr>
+          <w:ilvl w:val="0"/>
+          <w:numId w:val="6"/>
+        </w:numPr>
+        <w:spacing w:after="0" w:line="240" w:lineRule="auto"/>
+        <w:rPr>
+          <w:b/>
+          <w:sz w:val="28"/>
+          <w:szCs w:val="28"/>
+          <w:u w:val="single"/>
+          <w:lang w:val="en-US"/>
+        </w:rPr>
+      </w:pPr>
+      <w:r>
+        <w:rPr>
+          <w:sz w:val="28"/>
+          <w:szCs w:val="28"/>
+          <w:u w:val="single"/>
+          <w:lang w:val="en-US"/>
+        </w:rPr>
+        <w:t>MN will not change their attachment point</w:t>
+      </w:r>
+      <w:r>
+        <w:rPr>
+          <w:sz w:val="28"/>
+          <w:szCs w:val="28"/>
+          <w:u w:val="single"/>
+          <w:lang w:val="en-US"/>
+        </w:rPr>
+        <w:t xml:space="preserve"> to the Internet</w:t>
+      </w:r>
+      <w:r>
+        <w:rPr>
+          <w:sz w:val="28"/>
+          <w:szCs w:val="28"/>
+          <w:u w:val="single"/>
+          <w:lang w:val="en-US"/>
+        </w:rPr>
+        <w:t xml:space="preserve"> more than once per second </w:t>
+      </w:r>
+    </w:p>
+    <w:p>
+      <w:pPr>
+        <w:pStyle w:val="Lijstalinea"/>
+        <w:keepLines/>
+        <w:numPr>
+          <w:ilvl w:val="0"/>
+          <w:numId w:val="6"/>
+        </w:numPr>
+        <w:spacing w:after="0" w:line="240" w:lineRule="auto"/>
+        <w:rPr>
+          <w:b/>
+          <w:sz w:val="28"/>
+          <w:szCs w:val="28"/>
+          <w:u w:val="single"/>
+          <w:lang w:val="en-US"/>
+        </w:rPr>
+      </w:pPr>
+      <w:r>
+        <w:rPr>
+          <w:sz w:val="28"/>
+          <w:szCs w:val="28"/>
+          <w:lang w:val="en-US"/>
+        </w:rPr>
+        <w:t>IP unicast datagrams are routed based on the DEST address in the datagram header (aka not by the SRC address)</w:t>
+      </w:r>
+    </w:p>
+    <w:p>
+      <w:pPr>
+        <w:pStyle w:val="Lijstalinea"/>
+        <w:keepLines/>
+        <w:numPr>
+          <w:ilvl w:val="1"/>
+          <w:numId w:val="3"/>
+        </w:numPr>
+        <w:spacing w:after="0" w:line="240" w:lineRule="auto"/>
+        <w:rPr>
+          <w:b/>
+          <w:sz w:val="28"/>
+          <w:szCs w:val="28"/>
+          <w:lang w:val="en-US"/>
+        </w:rPr>
+      </w:pPr>
+      <w:r>
+        <w:rPr>
+          <w:b/>
+          <w:sz w:val="28"/>
+          <w:szCs w:val="28"/>
+          <w:lang w:val="en-US"/>
+        </w:rPr>
+        <w:t>Applicability</w:t>
+      </w:r>
+    </w:p>
+    <w:p>
+      <w:pPr>
+        <w:pStyle w:val="Lijstalinea"/>
+        <w:keepLines/>
+        <w:numPr>
+          <w:ilvl w:val="0"/>
+          <w:numId w:val="7"/>
+        </w:numPr>
+        <w:spacing w:after="0" w:line="240" w:lineRule="auto"/>
+        <w:rPr>
+          <w:b/>
+          <w:sz w:val="28"/>
+          <w:szCs w:val="28"/>
+          <w:lang w:val="en-US"/>
+        </w:rPr>
+      </w:pPr>
+      <w:r>
+        <w:rPr>
+          <w:sz w:val="28"/>
+          <w:szCs w:val="28"/>
+          <w:lang w:val="en-US"/>
+        </w:rPr>
+        <w:t xml:space="preserve">Mobile IP </w:t>
+      </w:r>
+      <w:r>
+        <w:rPr>
+          <w:sz w:val="28"/>
+          <w:szCs w:val="28"/>
+          <w:lang w:val="en-US"/>
+        </w:rPr>
+        <w:sym w:font="Wingdings" w:char="F0E0"/>
+      </w:r>
+      <w:r>
+        <w:rPr>
+          <w:sz w:val="28"/>
+          <w:szCs w:val="28"/>
+          <w:lang w:val="en-US"/>
+        </w:rPr>
+        <w:t xml:space="preserve"> enables nodes to move from one IP subnet to another, Ethernet segment to wireless LAN etc.</w:t>
+      </w:r>
+    </w:p>
+    <w:p>
+      <w:pPr>
+        <w:pStyle w:val="Lijstalinea"/>
+        <w:keepLines/>
+        <w:spacing w:after="0" w:line="240" w:lineRule="auto"/>
+        <w:ind w:left="1860"/>
+        <w:rPr>
+          <w:b/>
+          <w:sz w:val="28"/>
+          <w:szCs w:val="28"/>
+          <w:u w:val="single"/>
+          <w:lang w:val="en-US"/>
+        </w:rPr>
+      </w:pPr>
+      <w:r>
+        <w:rPr>
+          <w:sz w:val="28"/>
+          <w:szCs w:val="28"/>
+          <w:lang w:val="en-US"/>
+        </w:rPr>
+        <w:sym w:font="Wingdings" w:char="F0E8"/>
+      </w:r>
+      <w:r>
+        <w:rPr>
+          <w:sz w:val="28"/>
+          <w:szCs w:val="28"/>
+          <w:lang w:val="en-US"/>
+        </w:rPr>
+        <w:t xml:space="preserve"> </w:t>
+      </w:r>
+      <w:r>
+        <w:rPr>
+          <w:b/>
+          <w:sz w:val="28"/>
+          <w:szCs w:val="28"/>
+          <w:u w:val="single"/>
+          <w:lang w:val="en-US"/>
+        </w:rPr>
+        <w:t>MN’s IP address must be the same after the movement</w:t>
+      </w:r>
+    </w:p>
+    <w:p>
+      <w:pPr>
+        <w:pStyle w:val="Lijstalinea"/>
+        <w:keepLines/>
+        <w:numPr>
+          <w:ilvl w:val="0"/>
+          <w:numId w:val="7"/>
+        </w:numPr>
+        <w:spacing w:after="0" w:line="240" w:lineRule="auto"/>
+        <w:rPr>
+          <w:b/>
+          <w:sz w:val="28"/>
+          <w:szCs w:val="28"/>
+          <w:lang w:val="en-US"/>
+        </w:rPr>
+      </w:pPr>
+      <w:r>
+        <w:rPr>
+          <w:sz w:val="28"/>
+          <w:szCs w:val="28"/>
+          <w:lang w:val="en-US"/>
+        </w:rPr>
+        <w:t xml:space="preserve">Mobile IP </w:t>
+      </w:r>
+      <w:r>
+        <w:rPr>
+          <w:sz w:val="28"/>
+          <w:szCs w:val="28"/>
+          <w:lang w:val="en-US"/>
+        </w:rPr>
+        <w:sym w:font="Wingdings" w:char="F0E0"/>
+      </w:r>
+      <w:r>
+        <w:rPr>
+          <w:sz w:val="28"/>
+          <w:szCs w:val="28"/>
+          <w:lang w:val="en-US"/>
+        </w:rPr>
+        <w:t xml:space="preserve"> solves macro mobility management</w:t>
+      </w:r>
+    </w:p>
+    <w:p>
+      <w:pPr>
+        <w:pStyle w:val="Lijstalinea"/>
+        <w:keepLines/>
+        <w:numPr>
+          <w:ilvl w:val="1"/>
+          <w:numId w:val="3"/>
+        </w:numPr>
+        <w:spacing w:after="0" w:line="240" w:lineRule="auto"/>
+        <w:rPr>
+          <w:b/>
+          <w:sz w:val="28"/>
+          <w:szCs w:val="28"/>
+          <w:lang w:val="en-US"/>
+        </w:rPr>
+      </w:pPr>
+      <w:r>
+        <w:rPr>
+          <w:b/>
+          <w:sz w:val="28"/>
+          <w:szCs w:val="28"/>
+          <w:lang w:val="en-US"/>
+        </w:rPr>
+        <w:lastRenderedPageBreak/>
+        <w:t>New architectural entities</w:t>
+      </w:r>
+    </w:p>
+    <w:p>
+      <w:pPr>
+        <w:pStyle w:val="Lijstalinea"/>
+        <w:keepLines/>
+        <w:numPr>
+          <w:ilvl w:val="0"/>
+          <w:numId w:val="7"/>
+        </w:numPr>
+        <w:spacing w:after="0" w:line="240" w:lineRule="auto"/>
+        <w:rPr>
+          <w:sz w:val="28"/>
+          <w:szCs w:val="28"/>
+          <w:lang w:val="en-US"/>
+        </w:rPr>
+      </w:pPr>
+      <w:r>
+        <w:rPr>
+          <w:sz w:val="28"/>
+          <w:szCs w:val="28"/>
+          <w:lang w:val="en-US"/>
+        </w:rPr>
+        <w:t>Mobile node (MN)</w:t>
+      </w:r>
+    </w:p>
+    <w:p>
+      <w:pPr>
+        <w:pStyle w:val="Lijstalinea"/>
+        <w:keepLines/>
+        <w:numPr>
+          <w:ilvl w:val="1"/>
+          <w:numId w:val="7"/>
+        </w:numPr>
+        <w:spacing w:after="0" w:line="240" w:lineRule="auto"/>
+        <w:rPr>
+          <w:sz w:val="28"/>
+          <w:szCs w:val="28"/>
+          <w:lang w:val="en-US"/>
+        </w:rPr>
+      </w:pPr>
+      <w:r>
+        <w:rPr>
+          <w:sz w:val="28"/>
+          <w:szCs w:val="28"/>
+          <w:lang w:val="en-US"/>
+        </w:rPr>
+        <w:t>Host/router that changes it point of attachment from 1 network/subnetwork to another</w:t>
+      </w:r>
+    </w:p>
+    <w:p>
+      <w:pPr>
+        <w:pStyle w:val="Lijstalinea"/>
+        <w:keepLines/>
+        <w:numPr>
+          <w:ilvl w:val="1"/>
+          <w:numId w:val="7"/>
+        </w:numPr>
+        <w:spacing w:after="0" w:line="240" w:lineRule="auto"/>
+        <w:rPr>
+          <w:sz w:val="28"/>
+          <w:szCs w:val="28"/>
+          <w:lang w:val="en-US"/>
+        </w:rPr>
+      </w:pPr>
+      <w:r>
+        <w:rPr>
+          <w:sz w:val="28"/>
+          <w:szCs w:val="28"/>
+          <w:lang w:val="en-US"/>
+        </w:rPr>
+        <w:t>Can change location without changing its IP address</w:t>
+      </w:r>
+    </w:p>
+    <w:p>
+      <w:pPr>
+        <w:pStyle w:val="Lijstalinea"/>
+        <w:keepLines/>
+        <w:numPr>
+          <w:ilvl w:val="1"/>
+          <w:numId w:val="7"/>
+        </w:numPr>
+        <w:spacing w:after="0" w:line="240" w:lineRule="auto"/>
+        <w:rPr>
+          <w:sz w:val="28"/>
+          <w:szCs w:val="28"/>
+          <w:lang w:val="en-US"/>
+        </w:rPr>
+      </w:pPr>
+      <w:r>
+        <w:rPr>
+          <w:sz w:val="28"/>
+          <w:szCs w:val="28"/>
+          <w:lang w:val="en-US"/>
+        </w:rPr>
+        <w:t>Continues communication at different locations using its CONSTANT IP address</w:t>
+      </w:r>
+    </w:p>
+    <w:p>
+      <w:pPr>
+        <w:pStyle w:val="Lijstalinea"/>
+        <w:keepLines/>
+        <w:numPr>
+          <w:ilvl w:val="0"/>
+          <w:numId w:val="7"/>
+        </w:numPr>
+        <w:spacing w:after="0" w:line="240" w:lineRule="auto"/>
+        <w:rPr>
+          <w:sz w:val="28"/>
+          <w:szCs w:val="28"/>
+          <w:lang w:val="en-US"/>
+        </w:rPr>
+      </w:pPr>
+      <w:r>
+        <w:rPr>
+          <w:sz w:val="28"/>
+          <w:szCs w:val="28"/>
+          <w:lang w:val="en-US"/>
+        </w:rPr>
+        <w:t>Home agent (HA)</w:t>
+      </w:r>
+    </w:p>
+    <w:p>
+      <w:pPr>
+        <w:pStyle w:val="Lijstalinea"/>
+        <w:keepLines/>
+        <w:numPr>
+          <w:ilvl w:val="1"/>
+          <w:numId w:val="7"/>
+        </w:numPr>
+        <w:spacing w:after="0" w:line="240" w:lineRule="auto"/>
+        <w:rPr>
+          <w:sz w:val="28"/>
+          <w:szCs w:val="28"/>
+          <w:lang w:val="en-US"/>
+        </w:rPr>
+      </w:pPr>
+      <w:r>
+        <w:rPr>
+          <w:sz w:val="28"/>
+          <w:szCs w:val="28"/>
+          <w:lang w:val="en-US"/>
+        </w:rPr>
+        <w:t>Router of the MN’s home network</w:t>
+      </w:r>
+    </w:p>
+    <w:p>
+      <w:pPr>
+        <w:pStyle w:val="Lijstalinea"/>
+        <w:keepLines/>
+        <w:numPr>
+          <w:ilvl w:val="1"/>
+          <w:numId w:val="7"/>
+        </w:numPr>
+        <w:spacing w:after="0" w:line="240" w:lineRule="auto"/>
+        <w:rPr>
+          <w:sz w:val="28"/>
+          <w:szCs w:val="28"/>
+          <w:lang w:val="en-US"/>
+        </w:rPr>
+      </w:pPr>
+      <w:r>
+        <w:rPr>
+          <w:sz w:val="28"/>
+          <w:szCs w:val="28"/>
+          <w:lang w:val="en-US"/>
+        </w:rPr>
+        <w:t>Tunnels datagrams for delivery to the MN (when the MN is not @ home)</w:t>
+      </w:r>
+    </w:p>
+    <w:p>
+      <w:pPr>
+        <w:pStyle w:val="Lijstalinea"/>
+        <w:keepLines/>
+        <w:numPr>
+          <w:ilvl w:val="1"/>
+          <w:numId w:val="7"/>
+        </w:numPr>
+        <w:spacing w:after="0" w:line="240" w:lineRule="auto"/>
+        <w:rPr>
+          <w:sz w:val="28"/>
+          <w:szCs w:val="28"/>
+          <w:lang w:val="en-US"/>
+        </w:rPr>
+      </w:pPr>
+      <w:r>
+        <w:rPr>
+          <w:sz w:val="28"/>
+          <w:szCs w:val="28"/>
+          <w:lang w:val="en-US"/>
+        </w:rPr>
+        <w:t>Maintains current location information of the MN</w:t>
+      </w:r>
+    </w:p>
+    <w:p>
+      <w:pPr>
+        <w:pStyle w:val="Lijstalinea"/>
+        <w:keepLines/>
+        <w:numPr>
+          <w:ilvl w:val="0"/>
+          <w:numId w:val="7"/>
+        </w:numPr>
+        <w:spacing w:after="0" w:line="240" w:lineRule="auto"/>
+        <w:rPr>
+          <w:sz w:val="28"/>
+          <w:szCs w:val="28"/>
+          <w:lang w:val="en-US"/>
+        </w:rPr>
+      </w:pPr>
+      <w:r>
+        <w:rPr>
+          <w:sz w:val="28"/>
+          <w:szCs w:val="28"/>
+          <w:lang w:val="en-US"/>
+        </w:rPr>
+        <w:t>Foreign agent (FA)</w:t>
+      </w:r>
+    </w:p>
+    <w:p>
+      <w:pPr>
+        <w:pStyle w:val="Lijstalinea"/>
+        <w:keepLines/>
+        <w:numPr>
+          <w:ilvl w:val="1"/>
+          <w:numId w:val="7"/>
+        </w:numPr>
+        <w:spacing w:after="0" w:line="240" w:lineRule="auto"/>
+        <w:rPr>
+          <w:sz w:val="28"/>
+          <w:szCs w:val="28"/>
+          <w:lang w:val="en-US"/>
+        </w:rPr>
+      </w:pPr>
+      <w:r>
+        <w:rPr>
+          <w:sz w:val="28"/>
+          <w:szCs w:val="28"/>
+          <w:lang w:val="en-US"/>
+        </w:rPr>
+        <w:t>Router of the MN’s visited network</w:t>
+      </w:r>
+    </w:p>
+    <w:p>
+      <w:pPr>
+        <w:pStyle w:val="Lijstalinea"/>
+        <w:keepLines/>
+        <w:numPr>
+          <w:ilvl w:val="1"/>
+          <w:numId w:val="7"/>
+        </w:numPr>
+        <w:spacing w:after="0" w:line="240" w:lineRule="auto"/>
+        <w:rPr>
+          <w:sz w:val="28"/>
+          <w:szCs w:val="28"/>
+          <w:lang w:val="en-US"/>
+        </w:rPr>
+      </w:pPr>
+      <w:r>
+        <w:rPr>
+          <w:sz w:val="28"/>
+          <w:szCs w:val="28"/>
+          <w:lang w:val="en-US"/>
+        </w:rPr>
+        <w:t xml:space="preserve">Provides routing services </w:t>
+      </w:r>
+      <w:r>
+        <w:rPr>
+          <w:sz w:val="28"/>
+          <w:szCs w:val="28"/>
+          <w:u w:val="single"/>
+          <w:lang w:val="en-US"/>
+        </w:rPr>
+        <w:t>when the MN is registered</w:t>
+      </w:r>
+    </w:p>
+    <w:p>
+      <w:pPr>
+        <w:pStyle w:val="Lijstalinea"/>
+        <w:keepLines/>
+        <w:numPr>
+          <w:ilvl w:val="1"/>
+          <w:numId w:val="7"/>
+        </w:numPr>
+        <w:spacing w:after="0" w:line="240" w:lineRule="auto"/>
+        <w:rPr>
+          <w:sz w:val="28"/>
+          <w:szCs w:val="28"/>
+          <w:lang w:val="en-US"/>
+        </w:rPr>
+      </w:pPr>
+      <w:proofErr w:type="spellStart"/>
+      <w:r>
+        <w:rPr>
+          <w:sz w:val="28"/>
+          <w:szCs w:val="28"/>
+          <w:lang w:val="en-US"/>
+        </w:rPr>
+        <w:t>Detunnels</w:t>
+      </w:r>
+      <w:proofErr w:type="spellEnd"/>
+      <w:r>
+        <w:rPr>
+          <w:sz w:val="28"/>
+          <w:szCs w:val="28"/>
+          <w:lang w:val="en-US"/>
+        </w:rPr>
+        <w:t xml:space="preserve"> and delivers the MN’s datagrams (which were sent through the tunnel coming from the MN’s HA)</w:t>
+      </w:r>
+    </w:p>
+    <w:p>
+      <w:pPr>
+        <w:pStyle w:val="Lijstalinea"/>
+        <w:keepLines/>
+        <w:numPr>
+          <w:ilvl w:val="1"/>
+          <w:numId w:val="7"/>
+        </w:numPr>
+        <w:spacing w:after="0" w:line="240" w:lineRule="auto"/>
+        <w:rPr>
+          <w:sz w:val="28"/>
+          <w:szCs w:val="28"/>
+          <w:lang w:val="en-US"/>
+        </w:rPr>
+      </w:pPr>
+      <w:r>
+        <w:rPr>
+          <w:sz w:val="28"/>
+          <w:szCs w:val="28"/>
+          <w:lang w:val="en-US"/>
+        </w:rPr>
+        <w:t xml:space="preserve">When MN sends a datagram </w:t>
+      </w:r>
+      <w:r>
+        <w:rPr>
+          <w:sz w:val="28"/>
+          <w:szCs w:val="28"/>
+          <w:lang w:val="en-US"/>
+        </w:rPr>
+        <w:sym w:font="Wingdings" w:char="F0E0"/>
+      </w:r>
+      <w:r>
+        <w:rPr>
+          <w:sz w:val="28"/>
+          <w:szCs w:val="28"/>
+          <w:lang w:val="en-US"/>
+        </w:rPr>
+        <w:t xml:space="preserve"> FA functions as default router for the </w:t>
+      </w:r>
+      <w:r>
+        <w:rPr>
+          <w:sz w:val="28"/>
+          <w:szCs w:val="28"/>
+          <w:u w:val="single"/>
+          <w:lang w:val="en-US"/>
+        </w:rPr>
+        <w:t>registered</w:t>
+      </w:r>
+      <w:r>
+        <w:rPr>
+          <w:sz w:val="28"/>
+          <w:szCs w:val="28"/>
+          <w:lang w:val="en-US"/>
+        </w:rPr>
+        <w:t xml:space="preserve"> MN’s.</w:t>
+      </w:r>
+    </w:p>
+    <w:p>
+      <w:pPr>
+        <w:keepLines/>
+        <w:spacing w:after="0" w:line="240" w:lineRule="auto"/>
+        <w:ind w:left="720"/>
+        <w:rPr>
+          <w:sz w:val="28"/>
+          <w:szCs w:val="28"/>
+          <w:lang w:val="en-US"/>
+        </w:rPr>
+      </w:pPr>
+      <w:r>
+        <w:rPr>
+          <w:sz w:val="28"/>
+          <w:szCs w:val="28"/>
+          <w:lang w:val="en-US"/>
+        </w:rPr>
+        <w:t xml:space="preserve">MN </w:t>
+      </w:r>
+    </w:p>
+    <w:p>
+      <w:pPr>
+        <w:keepLines/>
+        <w:spacing w:after="0" w:line="240" w:lineRule="auto"/>
+        <w:ind w:left="720" w:firstLine="696"/>
+        <w:rPr>
+          <w:sz w:val="28"/>
+          <w:szCs w:val="28"/>
+          <w:lang w:val="en-US"/>
+        </w:rPr>
+      </w:pPr>
+      <w:r>
+        <w:rPr>
+          <w:sz w:val="28"/>
+          <w:szCs w:val="28"/>
+          <w:lang w:val="en-US"/>
+        </w:rPr>
+        <w:sym w:font="Wingdings" w:char="F0E0"/>
+      </w:r>
+      <w:r>
+        <w:rPr>
+          <w:sz w:val="28"/>
+          <w:szCs w:val="28"/>
+          <w:lang w:val="en-US"/>
+        </w:rPr>
+        <w:t xml:space="preserve"> </w:t>
+      </w:r>
+      <w:r>
+        <w:rPr>
+          <w:sz w:val="28"/>
+          <w:szCs w:val="28"/>
+          <w:lang w:val="en-US"/>
+        </w:rPr>
+        <w:t xml:space="preserve">has a long term IP address (given by home </w:t>
+      </w:r>
+      <w:proofErr w:type="gramStart"/>
+      <w:r>
+        <w:rPr>
+          <w:sz w:val="28"/>
+          <w:szCs w:val="28"/>
+          <w:lang w:val="en-US"/>
+        </w:rPr>
+        <w:t>network)</w:t>
+      </w:r>
+      <w:proofErr w:type="gramEnd"/>
+    </w:p>
+    <w:p>
+      <w:pPr>
+        <w:keepLines/>
+        <w:spacing w:after="0" w:line="240" w:lineRule="auto"/>
+        <w:ind w:left="1416" w:firstLine="4"/>
+        <w:rPr>
+          <w:sz w:val="28"/>
+          <w:szCs w:val="28"/>
+          <w:lang w:val="en-US"/>
+        </w:rPr>
+      </w:pPr>
+      <w:r>
+        <w:rPr>
+          <w:sz w:val="28"/>
+          <w:szCs w:val="28"/>
+          <w:lang w:val="en-US"/>
+        </w:rPr>
+        <w:sym w:font="Wingdings" w:char="F0E0"/>
+      </w:r>
+      <w:r>
+        <w:rPr>
+          <w:sz w:val="28"/>
+          <w:szCs w:val="28"/>
+          <w:lang w:val="en-US"/>
+        </w:rPr>
+        <w:t xml:space="preserve"> administered same as a permanent IP address provided to a stationary host</w:t>
+      </w:r>
+    </w:p>
+    <w:p>
+      <w:pPr>
+        <w:keepLines/>
+        <w:spacing w:after="0" w:line="240" w:lineRule="auto"/>
+        <w:ind w:left="1416" w:firstLine="4"/>
+        <w:rPr>
+          <w:sz w:val="28"/>
+          <w:szCs w:val="28"/>
+          <w:lang w:val="en-US"/>
+        </w:rPr>
+      </w:pPr>
+      <w:r>
+        <w:rPr>
+          <w:sz w:val="28"/>
+          <w:szCs w:val="28"/>
+          <w:lang w:val="en-US"/>
+        </w:rPr>
+        <w:sym w:font="Wingdings" w:char="F0E0"/>
+      </w:r>
+      <w:r>
+        <w:rPr>
+          <w:sz w:val="28"/>
+          <w:szCs w:val="28"/>
+          <w:lang w:val="en-US"/>
+        </w:rPr>
+        <w:t xml:space="preserve"> if MN is away from home </w:t>
+      </w:r>
+      <w:r>
+        <w:rPr>
+          <w:sz w:val="28"/>
+          <w:szCs w:val="28"/>
+          <w:lang w:val="en-US"/>
+        </w:rPr>
+        <w:sym w:font="Wingdings" w:char="F0E8"/>
+      </w:r>
+      <w:r>
+        <w:rPr>
+          <w:sz w:val="28"/>
+          <w:szCs w:val="28"/>
+          <w:lang w:val="en-US"/>
+        </w:rPr>
+        <w:t xml:space="preserve"> care of address (COA)</w:t>
+      </w:r>
+    </w:p>
+    <w:p>
+      <w:pPr>
+        <w:keepLines/>
+        <w:spacing w:after="0" w:line="240" w:lineRule="auto"/>
+        <w:ind w:left="1416"/>
+        <w:rPr>
+          <w:sz w:val="28"/>
+          <w:szCs w:val="28"/>
+          <w:lang w:val="en-US"/>
+        </w:rPr>
+      </w:pPr>
+      <w:r>
+        <w:rPr>
+          <w:sz w:val="28"/>
+          <w:szCs w:val="28"/>
+          <w:lang w:val="en-US"/>
+        </w:rPr>
+        <w:sym w:font="Wingdings" w:char="F0E0"/>
+      </w:r>
+      <w:r>
+        <w:rPr>
+          <w:sz w:val="28"/>
+          <w:szCs w:val="28"/>
+          <w:lang w:val="en-US"/>
+        </w:rPr>
+        <w:t xml:space="preserve"> </w:t>
+      </w:r>
+      <w:r>
+        <w:rPr>
+          <w:sz w:val="28"/>
+          <w:szCs w:val="28"/>
+          <w:lang w:val="en-US"/>
+        </w:rPr>
+        <w:t xml:space="preserve">uses its home address as SRC address for </w:t>
+      </w:r>
+      <w:r>
+        <w:rPr>
+          <w:b/>
+          <w:sz w:val="28"/>
+          <w:szCs w:val="28"/>
+          <w:lang w:val="en-US"/>
+        </w:rPr>
+        <w:t>all</w:t>
+      </w:r>
+      <w:r>
+        <w:rPr>
+          <w:sz w:val="28"/>
+          <w:szCs w:val="28"/>
+          <w:lang w:val="en-US"/>
+        </w:rPr>
+        <w:t xml:space="preserve"> sent IP datagrams, except for certain mobility management functions (see section 3.6.1.1)</w:t>
+      </w:r>
+    </w:p>
+    <w:p>
+      <w:pPr>
+        <w:keepLines/>
+        <w:spacing w:after="0" w:line="240" w:lineRule="auto"/>
+        <w:rPr>
+          <w:sz w:val="28"/>
+          <w:szCs w:val="28"/>
+          <w:lang w:val="en-US"/>
+        </w:rPr>
+      </w:pPr>
+      <w:r>
+        <w:rPr>
+          <w:sz w:val="28"/>
+          <w:szCs w:val="28"/>
+          <w:lang w:val="en-US"/>
+        </w:rPr>
+        <w:tab/>
+        <w:t>COA is associated with a MN, reflects MN’s current point of attachment</w:t>
+      </w:r>
+      <w:r>
+        <w:rPr>
+          <w:sz w:val="28"/>
+          <w:szCs w:val="28"/>
+          <w:lang w:val="en-US"/>
+        </w:rPr>
+        <w:softHyphen/>
+      </w:r>
+    </w:p>
+    <w:p>
+      <w:pPr>
+        <w:pStyle w:val="Lijstalinea"/>
+        <w:keepLines/>
+        <w:numPr>
+          <w:ilvl w:val="1"/>
+          <w:numId w:val="3"/>
+        </w:numPr>
+        <w:spacing w:after="0" w:line="240" w:lineRule="auto"/>
+        <w:rPr>
+          <w:b/>
+          <w:sz w:val="28"/>
+          <w:szCs w:val="28"/>
+          <w:lang w:val="en-US"/>
+        </w:rPr>
+      </w:pPr>
+      <w:r>
+        <w:rPr>
+          <w:b/>
+          <w:sz w:val="28"/>
+          <w:szCs w:val="28"/>
+          <w:lang w:val="en-US"/>
+        </w:rPr>
+        <w:t>Terminology</w:t>
+      </w:r>
+    </w:p>
+    <w:p>
+      <w:pPr>
+        <w:keepLines/>
+        <w:spacing w:after="0" w:line="240" w:lineRule="auto"/>
+        <w:ind w:left="720"/>
+        <w:rPr>
+          <w:sz w:val="28"/>
+          <w:szCs w:val="28"/>
+          <w:lang w:val="en-US"/>
+        </w:rPr>
+      </w:pPr>
+      <w:r>
+        <w:rPr>
+          <w:sz w:val="28"/>
+          <w:szCs w:val="28"/>
+          <w:lang w:val="en-US"/>
+        </w:rPr>
+        <w:t xml:space="preserve">key words like MUST, SHOULD etc. </w:t>
+      </w:r>
+      <w:r>
+        <w:rPr>
+          <w:sz w:val="28"/>
+          <w:szCs w:val="28"/>
+          <w:lang w:val="en-US"/>
+        </w:rPr>
+        <w:sym w:font="Wingdings" w:char="F0E8"/>
+      </w:r>
+      <w:r>
+        <w:rPr>
+          <w:sz w:val="28"/>
+          <w:szCs w:val="28"/>
+          <w:lang w:val="en-US"/>
+        </w:rPr>
+        <w:t xml:space="preserve"> see RFC 2119</w:t>
+      </w:r>
+    </w:p>
+    <w:p>
+      <w:pPr>
+        <w:pStyle w:val="Lijstalinea"/>
+        <w:keepLines/>
+        <w:numPr>
+          <w:ilvl w:val="0"/>
+          <w:numId w:val="10"/>
+        </w:numPr>
+        <w:spacing w:after="0" w:line="240" w:lineRule="auto"/>
+        <w:rPr>
+          <w:sz w:val="28"/>
+          <w:szCs w:val="28"/>
+          <w:lang w:val="en-US"/>
+        </w:rPr>
+      </w:pPr>
+      <w:r>
+        <w:rPr>
+          <w:sz w:val="28"/>
+          <w:szCs w:val="28"/>
+          <w:lang w:val="en-US"/>
+        </w:rPr>
+        <w:t>Agent advertisement</w:t>
+      </w:r>
+    </w:p>
+    <w:p>
+      <w:pPr>
+        <w:pStyle w:val="Lijstalinea"/>
+        <w:keepLines/>
+        <w:numPr>
+          <w:ilvl w:val="2"/>
+          <w:numId w:val="11"/>
+        </w:numPr>
+        <w:spacing w:after="0" w:line="240" w:lineRule="auto"/>
+        <w:rPr>
+          <w:sz w:val="28"/>
+          <w:szCs w:val="28"/>
+          <w:lang w:val="en-US"/>
+        </w:rPr>
+      </w:pPr>
+      <w:r>
+        <w:rPr>
+          <w:sz w:val="28"/>
+          <w:szCs w:val="28"/>
+          <w:lang w:val="en-US"/>
+        </w:rPr>
+        <w:t>Constructed by adding an extension to the Router Advertisement message (see RFC 1256)</w:t>
+      </w:r>
+    </w:p>
+    <w:p>
+      <w:pPr>
+        <w:pStyle w:val="Lijstalinea"/>
+        <w:keepLines/>
+        <w:numPr>
+          <w:ilvl w:val="0"/>
+          <w:numId w:val="10"/>
+        </w:numPr>
+        <w:spacing w:after="0" w:line="240" w:lineRule="auto"/>
+        <w:rPr>
+          <w:sz w:val="28"/>
+          <w:szCs w:val="28"/>
+          <w:lang w:val="en-US"/>
+        </w:rPr>
+      </w:pPr>
+      <w:r>
+        <w:rPr>
+          <w:sz w:val="28"/>
+          <w:szCs w:val="28"/>
+          <w:lang w:val="en-US"/>
+        </w:rPr>
+        <w:t>Authentication</w:t>
+      </w:r>
+    </w:p>
+    <w:p>
+      <w:pPr>
+        <w:pStyle w:val="Lijstalinea"/>
+        <w:keepLines/>
+        <w:numPr>
+          <w:ilvl w:val="2"/>
+          <w:numId w:val="10"/>
+        </w:numPr>
+        <w:spacing w:after="0" w:line="240" w:lineRule="auto"/>
+        <w:rPr>
+          <w:sz w:val="28"/>
+          <w:szCs w:val="28"/>
+          <w:lang w:val="en-US"/>
+        </w:rPr>
+      </w:pPr>
+      <w:r>
+        <w:rPr>
+          <w:sz w:val="28"/>
+          <w:szCs w:val="28"/>
+          <w:lang w:val="en-US"/>
+        </w:rPr>
+        <w:t>The verification of the identity of the originator of the message</w:t>
+      </w:r>
+    </w:p>
+    <w:p>
+      <w:pPr>
+        <w:pStyle w:val="Lijstalinea"/>
+        <w:keepLines/>
+        <w:numPr>
+          <w:ilvl w:val="2"/>
+          <w:numId w:val="10"/>
+        </w:numPr>
+        <w:spacing w:after="0" w:line="240" w:lineRule="auto"/>
+        <w:rPr>
+          <w:sz w:val="28"/>
+          <w:szCs w:val="28"/>
+          <w:lang w:val="en-US"/>
+        </w:rPr>
+      </w:pPr>
+      <w:r>
+        <w:rPr>
+          <w:sz w:val="28"/>
+          <w:szCs w:val="28"/>
+          <w:lang w:val="en-US"/>
+        </w:rPr>
+        <w:t>Not required for this project</w:t>
+      </w:r>
+    </w:p>
+    <w:p>
+      <w:pPr>
+        <w:pStyle w:val="Lijstalinea"/>
+        <w:keepLines/>
+        <w:numPr>
+          <w:ilvl w:val="0"/>
+          <w:numId w:val="10"/>
+        </w:numPr>
+        <w:spacing w:after="0" w:line="240" w:lineRule="auto"/>
+        <w:rPr>
+          <w:sz w:val="28"/>
+          <w:szCs w:val="28"/>
+          <w:lang w:val="en-US"/>
+        </w:rPr>
+      </w:pPr>
+      <w:r>
+        <w:rPr>
+          <w:sz w:val="28"/>
+          <w:szCs w:val="28"/>
+          <w:lang w:val="en-US"/>
+        </w:rPr>
+        <w:t>Care-of address (COA)</w:t>
+      </w:r>
+    </w:p>
+    <w:p>
+      <w:pPr>
+        <w:pStyle w:val="Lijstalinea"/>
+        <w:keepLines/>
+        <w:numPr>
+          <w:ilvl w:val="2"/>
+          <w:numId w:val="10"/>
+        </w:numPr>
+        <w:spacing w:after="0" w:line="240" w:lineRule="auto"/>
+        <w:rPr>
+          <w:sz w:val="28"/>
+          <w:szCs w:val="28"/>
+          <w:lang w:val="en-US"/>
+        </w:rPr>
+      </w:pPr>
+      <w:r>
+        <w:rPr>
+          <w:sz w:val="28"/>
+          <w:szCs w:val="28"/>
+          <w:lang w:val="en-US"/>
+        </w:rPr>
+        <w:t>Tunnel termination point towards the MN, datagrams which were forwarded</w:t>
+      </w:r>
+      <w:r>
+        <w:rPr>
+          <w:sz w:val="28"/>
+          <w:szCs w:val="28"/>
+          <w:lang w:val="en-US"/>
+        </w:rPr>
+        <w:t xml:space="preserve"> </w:t>
+      </w:r>
+      <w:r>
+        <w:rPr>
+          <w:sz w:val="28"/>
+          <w:szCs w:val="28"/>
+          <w:lang w:val="en-US"/>
+        </w:rPr>
+        <w:t>when MN is away from home</w:t>
+      </w:r>
+    </w:p>
+    <w:p>
+      <w:pPr>
+        <w:pStyle w:val="Lijstalinea"/>
+        <w:keepLines/>
+        <w:numPr>
+          <w:ilvl w:val="2"/>
+          <w:numId w:val="10"/>
+        </w:numPr>
+        <w:spacing w:after="0" w:line="240" w:lineRule="auto"/>
+        <w:rPr>
+          <w:sz w:val="28"/>
+          <w:szCs w:val="28"/>
+          <w:lang w:val="en-US"/>
+        </w:rPr>
+      </w:pPr>
+      <w:r>
+        <w:rPr>
+          <w:sz w:val="28"/>
+          <w:szCs w:val="28"/>
+          <w:lang w:val="en-US"/>
+        </w:rPr>
+        <w:lastRenderedPageBreak/>
+        <w:t>2 types:</w:t>
+      </w:r>
+    </w:p>
+    <w:p>
+      <w:pPr>
+        <w:pStyle w:val="Lijstalinea"/>
+        <w:keepLines/>
+        <w:numPr>
+          <w:ilvl w:val="3"/>
+          <w:numId w:val="10"/>
+        </w:numPr>
+        <w:spacing w:after="0" w:line="240" w:lineRule="auto"/>
+        <w:rPr>
+          <w:sz w:val="28"/>
+          <w:szCs w:val="28"/>
+          <w:lang w:val="en-US"/>
+        </w:rPr>
+      </w:pPr>
+      <w:r>
+        <w:rPr>
+          <w:sz w:val="28"/>
+          <w:szCs w:val="28"/>
+          <w:lang w:val="en-US"/>
+        </w:rPr>
+        <w:t>FA care-of address:</w:t>
+      </w:r>
+    </w:p>
+    <w:p>
+      <w:pPr>
+        <w:pStyle w:val="Lijstalinea"/>
+        <w:keepLines/>
+        <w:numPr>
+          <w:ilvl w:val="4"/>
+          <w:numId w:val="10"/>
+        </w:numPr>
+        <w:spacing w:after="0" w:line="240" w:lineRule="auto"/>
+        <w:rPr>
+          <w:sz w:val="28"/>
+          <w:szCs w:val="28"/>
+          <w:lang w:val="en-US"/>
+        </w:rPr>
+      </w:pPr>
+      <w:r>
+        <w:rPr>
+          <w:sz w:val="28"/>
+          <w:szCs w:val="28"/>
+          <w:lang w:val="en-US"/>
+        </w:rPr>
+        <w:t>Address of the current FA with which the MN is currently registered</w:t>
+      </w:r>
+    </w:p>
+    <w:p>
+      <w:pPr>
+        <w:pStyle w:val="Lijstalinea"/>
+        <w:keepLines/>
+        <w:numPr>
+          <w:ilvl w:val="3"/>
+          <w:numId w:val="10"/>
+        </w:numPr>
+        <w:spacing w:after="0" w:line="240" w:lineRule="auto"/>
+        <w:rPr>
+          <w:sz w:val="28"/>
+          <w:szCs w:val="28"/>
+          <w:lang w:val="en-US"/>
+        </w:rPr>
+      </w:pPr>
+      <w:r>
+        <w:rPr>
+          <w:sz w:val="28"/>
+          <w:szCs w:val="28"/>
+          <w:lang w:val="en-US"/>
+        </w:rPr>
+        <w:t>Co-located care-of address:</w:t>
+      </w:r>
+    </w:p>
+    <w:p>
+      <w:pPr>
+        <w:pStyle w:val="Lijstalinea"/>
+        <w:keepLines/>
+        <w:numPr>
+          <w:ilvl w:val="4"/>
+          <w:numId w:val="10"/>
+        </w:numPr>
+        <w:spacing w:after="0" w:line="240" w:lineRule="auto"/>
+        <w:rPr>
+          <w:sz w:val="28"/>
+          <w:szCs w:val="28"/>
+          <w:lang w:val="en-US"/>
+        </w:rPr>
+      </w:pPr>
+      <w:r>
+        <w:rPr>
+          <w:sz w:val="28"/>
+          <w:szCs w:val="28"/>
+          <w:lang w:val="en-US"/>
+        </w:rPr>
+        <w:t xml:space="preserve">Externally obtained local address </w:t>
+      </w:r>
+    </w:p>
+    <w:p>
+      <w:pPr>
+        <w:pStyle w:val="Lijstalinea"/>
+        <w:keepLines/>
+        <w:numPr>
+          <w:ilvl w:val="4"/>
+          <w:numId w:val="10"/>
+        </w:numPr>
+        <w:spacing w:after="0" w:line="240" w:lineRule="auto"/>
+        <w:rPr>
+          <w:sz w:val="28"/>
+          <w:szCs w:val="28"/>
+          <w:u w:val="single"/>
+          <w:lang w:val="en-US"/>
+        </w:rPr>
+      </w:pPr>
+      <w:r>
+        <w:rPr>
+          <w:sz w:val="28"/>
+          <w:szCs w:val="28"/>
+          <w:u w:val="single"/>
+          <w:lang w:val="en-US"/>
+        </w:rPr>
+        <w:t>Not required for this project</w:t>
+      </w:r>
+    </w:p>
+    <w:p>
+      <w:pPr>
+        <w:pStyle w:val="Lijstalinea"/>
+        <w:keepLines/>
+        <w:numPr>
+          <w:ilvl w:val="0"/>
+          <w:numId w:val="10"/>
+        </w:numPr>
+        <w:spacing w:after="0" w:line="240" w:lineRule="auto"/>
+        <w:rPr>
+          <w:sz w:val="28"/>
+          <w:szCs w:val="28"/>
+          <w:lang w:val="en-US"/>
+        </w:rPr>
+      </w:pPr>
+      <w:r>
+        <w:rPr>
+          <w:sz w:val="28"/>
+          <w:szCs w:val="28"/>
+          <w:lang w:val="en-US"/>
+        </w:rPr>
+        <w:t>Correspondent Node (CN)</w:t>
+      </w:r>
+    </w:p>
+    <w:p>
+      <w:pPr>
+        <w:pStyle w:val="Lijstalinea"/>
+        <w:keepLines/>
+        <w:numPr>
+          <w:ilvl w:val="2"/>
+          <w:numId w:val="10"/>
+        </w:numPr>
+        <w:spacing w:after="0" w:line="240" w:lineRule="auto"/>
+        <w:rPr>
+          <w:sz w:val="28"/>
+          <w:szCs w:val="28"/>
+          <w:lang w:val="en-US"/>
+        </w:rPr>
+      </w:pPr>
+      <w:r>
+        <w:rPr>
+          <w:sz w:val="28"/>
+          <w:szCs w:val="28"/>
+          <w:lang w:val="en-US"/>
+        </w:rPr>
+        <w:t>Peer with which the MN communicates</w:t>
+      </w:r>
+    </w:p>
+    <w:p>
+      <w:pPr>
+        <w:pStyle w:val="Lijstalinea"/>
+        <w:keepLines/>
+        <w:numPr>
+          <w:ilvl w:val="2"/>
+          <w:numId w:val="10"/>
+        </w:numPr>
+        <w:spacing w:after="0" w:line="240" w:lineRule="auto"/>
+        <w:rPr>
+          <w:sz w:val="28"/>
+          <w:szCs w:val="28"/>
+          <w:lang w:val="en-US"/>
+        </w:rPr>
+      </w:pPr>
+      <w:r>
+        <w:rPr>
+          <w:sz w:val="28"/>
+          <w:szCs w:val="28"/>
+          <w:lang w:val="en-US"/>
+        </w:rPr>
+        <w:t>Mobile / stationary</w:t>
+      </w:r>
+    </w:p>
+    <w:p>
+      <w:pPr>
+        <w:pStyle w:val="Lijstalinea"/>
+        <w:keepLines/>
+        <w:numPr>
+          <w:ilvl w:val="0"/>
+          <w:numId w:val="10"/>
+        </w:numPr>
+        <w:spacing w:after="0" w:line="240" w:lineRule="auto"/>
+        <w:rPr>
+          <w:sz w:val="28"/>
+          <w:szCs w:val="28"/>
+          <w:lang w:val="en-US"/>
+        </w:rPr>
+      </w:pPr>
+      <w:r>
+        <w:rPr>
+          <w:sz w:val="28"/>
+          <w:szCs w:val="28"/>
+          <w:lang w:val="en-US"/>
+        </w:rPr>
+        <w:t>Foreign network</w:t>
+      </w:r>
+    </w:p>
+    <w:p>
+      <w:pPr>
+        <w:pStyle w:val="Lijstalinea"/>
+        <w:keepLines/>
+        <w:numPr>
+          <w:ilvl w:val="2"/>
+          <w:numId w:val="10"/>
+        </w:numPr>
+        <w:spacing w:after="0" w:line="240" w:lineRule="auto"/>
+        <w:rPr>
+          <w:sz w:val="28"/>
+          <w:szCs w:val="28"/>
+          <w:lang w:val="en-US"/>
+        </w:rPr>
+      </w:pPr>
+      <w:r>
+        <w:rPr>
+          <w:sz w:val="28"/>
+          <w:szCs w:val="28"/>
+          <w:lang w:val="en-US"/>
+        </w:rPr>
+        <w:t>Any network which is not the MN’s home network</w:t>
+      </w:r>
+    </w:p>
+    <w:p>
+      <w:pPr>
+        <w:pStyle w:val="Lijstalinea"/>
+        <w:keepLines/>
+        <w:numPr>
+          <w:ilvl w:val="0"/>
+          <w:numId w:val="10"/>
+        </w:numPr>
+        <w:spacing w:after="0" w:line="240" w:lineRule="auto"/>
+        <w:rPr>
+          <w:strike/>
+          <w:sz w:val="28"/>
+          <w:szCs w:val="28"/>
+          <w:lang w:val="en-US"/>
+        </w:rPr>
+      </w:pPr>
+      <w:r>
+        <w:rPr>
+          <w:strike/>
+          <w:sz w:val="28"/>
+          <w:szCs w:val="28"/>
+          <w:lang w:val="en-US"/>
+        </w:rPr>
+        <w:t>Gratuitous ARP</w:t>
+      </w:r>
+    </w:p>
+    <w:p>
+      <w:pPr>
+        <w:pStyle w:val="Lijstalinea"/>
+        <w:keepLines/>
+        <w:numPr>
+          <w:ilvl w:val="2"/>
+          <w:numId w:val="10"/>
+        </w:numPr>
+        <w:spacing w:after="0" w:line="240" w:lineRule="auto"/>
+        <w:rPr>
+          <w:strike/>
+          <w:sz w:val="28"/>
+          <w:szCs w:val="28"/>
+          <w:lang w:val="en-US"/>
+        </w:rPr>
+      </w:pPr>
+      <w:r>
+        <w:rPr>
+          <w:strike/>
+          <w:sz w:val="28"/>
+          <w:szCs w:val="28"/>
+          <w:lang w:val="en-US"/>
+        </w:rPr>
+        <w:t xml:space="preserve">ARP packet sent by a node in order to update other nodes their ARP caches </w:t>
+      </w:r>
+      <w:r>
+        <w:rPr>
+          <w:strike/>
+          <w:sz w:val="28"/>
+          <w:szCs w:val="28"/>
+          <w:lang w:val="en-US"/>
+        </w:rPr>
+        <w:sym w:font="Wingdings" w:char="F0E0"/>
+      </w:r>
+      <w:r>
+        <w:rPr>
+          <w:strike/>
+          <w:sz w:val="28"/>
+          <w:szCs w:val="28"/>
+          <w:lang w:val="en-US"/>
+        </w:rPr>
+        <w:t xml:space="preserve"> see section 4.6</w:t>
+      </w:r>
+    </w:p>
+    <w:p>
+      <w:pPr>
+        <w:pStyle w:val="Lijstalinea"/>
+        <w:keepLines/>
+        <w:numPr>
+          <w:ilvl w:val="2"/>
+          <w:numId w:val="10"/>
+        </w:numPr>
+        <w:spacing w:after="0" w:line="240" w:lineRule="auto"/>
+        <w:rPr>
+          <w:strike/>
+          <w:sz w:val="28"/>
+          <w:szCs w:val="28"/>
+          <w:lang w:val="en-US"/>
+        </w:rPr>
+      </w:pPr>
+      <w:r>
+        <w:rPr>
+          <w:strike/>
+          <w:sz w:val="28"/>
+          <w:szCs w:val="28"/>
+          <w:lang w:val="en-US"/>
+        </w:rPr>
+        <w:t>Not required for the project</w:t>
+      </w:r>
+    </w:p>
+    <w:p>
+      <w:pPr>
+        <w:pStyle w:val="Lijstalinea"/>
+        <w:keepLines/>
+        <w:numPr>
+          <w:ilvl w:val="0"/>
+          <w:numId w:val="10"/>
+        </w:numPr>
+        <w:spacing w:after="0" w:line="240" w:lineRule="auto"/>
+        <w:rPr>
+          <w:sz w:val="28"/>
+          <w:szCs w:val="28"/>
+          <w:lang w:val="en-US"/>
+        </w:rPr>
+      </w:pPr>
+      <w:r>
+        <w:rPr>
+          <w:sz w:val="28"/>
+          <w:szCs w:val="28"/>
+          <w:lang w:val="en-US"/>
+        </w:rPr>
+        <w:t>Home address</w:t>
+      </w:r>
+    </w:p>
+    <w:p>
+      <w:pPr>
+        <w:pStyle w:val="Lijstalinea"/>
+        <w:keepLines/>
+        <w:numPr>
+          <w:ilvl w:val="2"/>
+          <w:numId w:val="10"/>
+        </w:numPr>
+        <w:spacing w:after="0" w:line="240" w:lineRule="auto"/>
+        <w:rPr>
+          <w:sz w:val="28"/>
+          <w:szCs w:val="28"/>
+          <w:lang w:val="en-US"/>
+        </w:rPr>
+      </w:pPr>
+      <w:r>
+        <w:rPr>
+          <w:sz w:val="28"/>
+          <w:szCs w:val="28"/>
+          <w:lang w:val="en-US"/>
+        </w:rPr>
+        <w:t xml:space="preserve">IP address which is assigned to the MN for an extended period of time </w:t>
+      </w:r>
+    </w:p>
+    <w:p>
+      <w:pPr>
+        <w:pStyle w:val="Lijstalinea"/>
+        <w:keepLines/>
+        <w:numPr>
+          <w:ilvl w:val="2"/>
+          <w:numId w:val="10"/>
+        </w:numPr>
+        <w:spacing w:after="0" w:line="240" w:lineRule="auto"/>
+        <w:rPr>
+          <w:sz w:val="28"/>
+          <w:szCs w:val="28"/>
+          <w:lang w:val="en-US"/>
+        </w:rPr>
+      </w:pPr>
+      <w:r>
+        <w:rPr>
+          <w:b/>
+          <w:sz w:val="28"/>
+          <w:szCs w:val="28"/>
+          <w:lang w:val="en-US"/>
+        </w:rPr>
+        <w:t>Remains unchanged regardless the MN’s current location</w:t>
+      </w:r>
+    </w:p>
+    <w:p>
+      <w:pPr>
+        <w:pStyle w:val="Lijstalinea"/>
+        <w:keepLines/>
+        <w:numPr>
+          <w:ilvl w:val="0"/>
+          <w:numId w:val="10"/>
+        </w:numPr>
+        <w:spacing w:after="0" w:line="240" w:lineRule="auto"/>
+        <w:rPr>
+          <w:sz w:val="28"/>
+          <w:szCs w:val="28"/>
+          <w:lang w:val="en-US"/>
+        </w:rPr>
+      </w:pPr>
+      <w:r>
+        <w:rPr>
+          <w:sz w:val="28"/>
+          <w:szCs w:val="28"/>
+          <w:lang w:val="en-US"/>
+        </w:rPr>
+        <w:t>Home network</w:t>
+      </w:r>
+    </w:p>
+    <w:p>
+      <w:pPr>
+        <w:pStyle w:val="Lijstalinea"/>
+        <w:keepLines/>
+        <w:numPr>
+          <w:ilvl w:val="2"/>
+          <w:numId w:val="10"/>
+        </w:numPr>
+        <w:spacing w:after="0" w:line="240" w:lineRule="auto"/>
+        <w:rPr>
+          <w:sz w:val="28"/>
+          <w:szCs w:val="28"/>
+          <w:lang w:val="en-US"/>
+        </w:rPr>
+      </w:pPr>
+      <w:r>
+        <w:rPr>
+          <w:sz w:val="28"/>
+          <w:szCs w:val="28"/>
+          <w:lang w:val="en-US"/>
+        </w:rPr>
+        <w:t>Network (possibly virtual) with the same network prefix as the MN’s home address</w:t>
+      </w:r>
+    </w:p>
+    <w:p>
+      <w:pPr>
+        <w:pStyle w:val="Lijstalinea"/>
+        <w:keepLines/>
+        <w:numPr>
+          <w:ilvl w:val="2"/>
+          <w:numId w:val="10"/>
+        </w:numPr>
+        <w:spacing w:after="0" w:line="240" w:lineRule="auto"/>
+        <w:rPr>
+          <w:sz w:val="28"/>
+          <w:szCs w:val="28"/>
+          <w:lang w:val="en-US"/>
+        </w:rPr>
+      </w:pPr>
+      <w:r>
+        <w:rPr>
+          <w:sz w:val="28"/>
+          <w:szCs w:val="28"/>
+          <w:lang w:val="en-US"/>
+        </w:rPr>
+        <w:t>Standard IP routing mechanisms will deliver datagrams (with destination the MN) to the MN’s home network</w:t>
+      </w:r>
+    </w:p>
+    <w:p>
+      <w:pPr>
+        <w:pStyle w:val="Lijstalinea"/>
+        <w:keepLines/>
+        <w:numPr>
+          <w:ilvl w:val="0"/>
+          <w:numId w:val="10"/>
+        </w:numPr>
+        <w:spacing w:after="0" w:line="240" w:lineRule="auto"/>
+        <w:rPr>
+          <w:sz w:val="28"/>
+          <w:szCs w:val="28"/>
+          <w:lang w:val="en-US"/>
+        </w:rPr>
+      </w:pPr>
+      <w:r>
+        <w:rPr>
+          <w:sz w:val="28"/>
+          <w:szCs w:val="28"/>
+          <w:lang w:val="en-US"/>
+        </w:rPr>
+        <w:t>Link</w:t>
+      </w:r>
+    </w:p>
+    <w:p>
+      <w:pPr>
+        <w:pStyle w:val="Lijstalinea"/>
+        <w:keepLines/>
+        <w:numPr>
+          <w:ilvl w:val="2"/>
+          <w:numId w:val="10"/>
+        </w:numPr>
+        <w:spacing w:after="0" w:line="240" w:lineRule="auto"/>
+        <w:rPr>
+          <w:sz w:val="28"/>
+          <w:szCs w:val="28"/>
+          <w:lang w:val="en-US"/>
+        </w:rPr>
+      </w:pPr>
+      <w:r>
+        <w:rPr>
+          <w:sz w:val="28"/>
+          <w:szCs w:val="28"/>
+          <w:lang w:val="en-US"/>
+        </w:rPr>
+        <w:t>Facility/medium which enables node communication @ link layer</w:t>
+      </w:r>
+    </w:p>
+    <w:p>
+      <w:pPr>
+        <w:pStyle w:val="Lijstalinea"/>
+        <w:keepLines/>
+        <w:numPr>
+          <w:ilvl w:val="2"/>
+          <w:numId w:val="10"/>
+        </w:numPr>
+        <w:spacing w:after="0" w:line="240" w:lineRule="auto"/>
+        <w:rPr>
+          <w:sz w:val="28"/>
+          <w:szCs w:val="28"/>
+          <w:lang w:val="en-US"/>
+        </w:rPr>
+      </w:pPr>
+      <w:r>
+        <w:rPr>
+          <w:sz w:val="28"/>
+          <w:szCs w:val="28"/>
+          <w:lang w:val="en-US"/>
+        </w:rPr>
+        <w:t>Under the network layer</w:t>
+      </w:r>
+    </w:p>
+    <w:p>
+      <w:pPr>
+        <w:pStyle w:val="Lijstalinea"/>
+        <w:keepLines/>
+        <w:numPr>
+          <w:ilvl w:val="0"/>
+          <w:numId w:val="10"/>
+        </w:numPr>
+        <w:spacing w:after="0" w:line="240" w:lineRule="auto"/>
+        <w:rPr>
+          <w:sz w:val="28"/>
+          <w:szCs w:val="28"/>
+          <w:lang w:val="en-US"/>
+        </w:rPr>
+      </w:pPr>
+      <w:r>
+        <w:rPr>
+          <w:sz w:val="28"/>
+          <w:szCs w:val="28"/>
+          <w:lang w:val="en-US"/>
+        </w:rPr>
+        <w:t>Link layer address</w:t>
+      </w:r>
+    </w:p>
+    <w:p>
+      <w:pPr>
+        <w:pStyle w:val="Lijstalinea"/>
+        <w:keepLines/>
+        <w:numPr>
+          <w:ilvl w:val="2"/>
+          <w:numId w:val="10"/>
+        </w:numPr>
+        <w:spacing w:after="0" w:line="240" w:lineRule="auto"/>
+        <w:rPr>
+          <w:sz w:val="28"/>
+          <w:szCs w:val="28"/>
+          <w:lang w:val="en-US"/>
+        </w:rPr>
+      </w:pPr>
+      <w:r>
+        <w:rPr>
+          <w:sz w:val="28"/>
+          <w:szCs w:val="28"/>
+          <w:lang w:val="en-US"/>
+        </w:rPr>
+        <w:t xml:space="preserve">Identifies an endpoint of some communication </w:t>
+      </w:r>
+      <w:r>
+        <w:rPr>
+          <w:sz w:val="28"/>
+          <w:szCs w:val="28"/>
+          <w:lang w:val="en-US"/>
+        </w:rPr>
+        <w:t>over a physical link</w:t>
+      </w:r>
+    </w:p>
+    <w:p>
+      <w:pPr>
+        <w:pStyle w:val="Lijstalinea"/>
+        <w:keepLines/>
+        <w:numPr>
+          <w:ilvl w:val="2"/>
+          <w:numId w:val="10"/>
+        </w:numPr>
+        <w:spacing w:after="0" w:line="240" w:lineRule="auto"/>
+        <w:rPr>
+          <w:sz w:val="28"/>
+          <w:szCs w:val="28"/>
+          <w:lang w:val="en-US"/>
+        </w:rPr>
+      </w:pPr>
+      <w:proofErr w:type="gramStart"/>
+      <w:r>
+        <w:rPr>
+          <w:sz w:val="28"/>
+          <w:szCs w:val="28"/>
+          <w:lang w:val="en-US"/>
+        </w:rPr>
+        <w:t>Typically</w:t>
+      </w:r>
+      <w:proofErr w:type="gramEnd"/>
+      <w:r>
+        <w:rPr>
+          <w:sz w:val="28"/>
+          <w:szCs w:val="28"/>
+          <w:lang w:val="en-US"/>
+        </w:rPr>
+        <w:t xml:space="preserve"> an interface’s MAC address</w:t>
+      </w:r>
+    </w:p>
+    <w:p>
+      <w:pPr>
+        <w:pStyle w:val="Lijstalinea"/>
+        <w:keepLines/>
+        <w:numPr>
+          <w:ilvl w:val="0"/>
+          <w:numId w:val="10"/>
+        </w:numPr>
+        <w:spacing w:after="0" w:line="240" w:lineRule="auto"/>
+        <w:rPr>
+          <w:sz w:val="28"/>
+          <w:szCs w:val="28"/>
+          <w:lang w:val="en-US"/>
+        </w:rPr>
+      </w:pPr>
+      <w:r>
+        <w:rPr>
+          <w:sz w:val="28"/>
+          <w:szCs w:val="28"/>
+          <w:lang w:val="en-US"/>
+        </w:rPr>
+        <w:t>Mobility agent</w:t>
+      </w:r>
+    </w:p>
+    <w:p>
+      <w:pPr>
+        <w:pStyle w:val="Lijstalinea"/>
+        <w:keepLines/>
+        <w:numPr>
+          <w:ilvl w:val="2"/>
+          <w:numId w:val="10"/>
+        </w:numPr>
+        <w:spacing w:after="0" w:line="240" w:lineRule="auto"/>
+        <w:rPr>
+          <w:sz w:val="28"/>
+          <w:szCs w:val="28"/>
+          <w:lang w:val="en-US"/>
+        </w:rPr>
+      </w:pPr>
+      <w:r>
+        <w:rPr>
+          <w:sz w:val="28"/>
+          <w:szCs w:val="28"/>
+          <w:lang w:val="en-US"/>
+        </w:rPr>
+        <w:t>Home agent OR foreign agent</w:t>
+      </w:r>
+    </w:p>
+    <w:p>
+      <w:pPr>
+        <w:pStyle w:val="Lijstalinea"/>
+        <w:keepLines/>
+        <w:numPr>
+          <w:ilvl w:val="0"/>
+          <w:numId w:val="10"/>
+        </w:numPr>
+        <w:spacing w:after="0" w:line="240" w:lineRule="auto"/>
+        <w:rPr>
+          <w:sz w:val="28"/>
+          <w:szCs w:val="28"/>
+          <w:lang w:val="en-US"/>
+        </w:rPr>
+      </w:pPr>
+      <w:r>
+        <w:rPr>
+          <w:sz w:val="28"/>
+          <w:szCs w:val="28"/>
+          <w:lang w:val="en-US"/>
+        </w:rPr>
+        <w:t>Mobility binding</w:t>
+      </w:r>
+    </w:p>
+    <w:p>
+      <w:pPr>
+        <w:pStyle w:val="Lijstalinea"/>
+        <w:keepLines/>
+        <w:numPr>
+          <w:ilvl w:val="2"/>
+          <w:numId w:val="10"/>
+        </w:numPr>
+        <w:spacing w:after="0" w:line="240" w:lineRule="auto"/>
+        <w:rPr>
+          <w:sz w:val="28"/>
+          <w:szCs w:val="28"/>
+          <w:lang w:val="en-US"/>
+        </w:rPr>
+      </w:pPr>
+      <w:r>
+        <w:rPr>
+          <w:sz w:val="28"/>
+          <w:szCs w:val="28"/>
+          <w:lang w:val="en-US"/>
+        </w:rPr>
+        <w:t>Association of a home address with the COA</w:t>
+      </w:r>
+    </w:p>
+    <w:p>
+      <w:pPr>
+        <w:pStyle w:val="Lijstalinea"/>
+        <w:keepLines/>
+        <w:numPr>
+          <w:ilvl w:val="2"/>
+          <w:numId w:val="10"/>
+        </w:numPr>
+        <w:spacing w:after="0" w:line="240" w:lineRule="auto"/>
+        <w:rPr>
+          <w:sz w:val="28"/>
+          <w:szCs w:val="28"/>
+          <w:lang w:val="en-US"/>
+        </w:rPr>
+      </w:pPr>
+      <w:r>
+        <w:rPr>
+          <w:sz w:val="28"/>
+          <w:szCs w:val="28"/>
+          <w:lang w:val="en-US"/>
+        </w:rPr>
+        <w:t>Also contains the remaining lifetime of that binding</w:t>
+      </w:r>
+    </w:p>
+    <w:p>
+      <w:pPr>
+        <w:pStyle w:val="Lijstalinea"/>
+        <w:keepLines/>
+        <w:spacing w:after="0" w:line="240" w:lineRule="auto"/>
+        <w:ind w:left="2580"/>
+        <w:rPr>
+          <w:sz w:val="28"/>
+          <w:szCs w:val="28"/>
+          <w:lang w:val="en-US"/>
+        </w:rPr>
+      </w:pPr>
+    </w:p>
+    <w:p>
+      <w:pPr>
+        <w:pStyle w:val="Lijstalinea"/>
+        <w:keepLines/>
+        <w:numPr>
+          <w:ilvl w:val="0"/>
+          <w:numId w:val="10"/>
+        </w:numPr>
+        <w:spacing w:after="0" w:line="240" w:lineRule="auto"/>
+        <w:rPr>
+          <w:sz w:val="28"/>
+          <w:szCs w:val="28"/>
+          <w:lang w:val="en-US"/>
+        </w:rPr>
+      </w:pPr>
+      <w:r>
+        <w:rPr>
+          <w:sz w:val="28"/>
+          <w:szCs w:val="28"/>
+          <w:lang w:val="en-US"/>
+        </w:rPr>
+        <w:lastRenderedPageBreak/>
+        <w:t>Node</w:t>
+      </w:r>
+    </w:p>
+    <w:p>
+      <w:pPr>
+        <w:pStyle w:val="Lijstalinea"/>
+        <w:keepLines/>
+        <w:numPr>
+          <w:ilvl w:val="2"/>
+          <w:numId w:val="10"/>
+        </w:numPr>
+        <w:spacing w:after="0" w:line="240" w:lineRule="auto"/>
+        <w:rPr>
+          <w:sz w:val="28"/>
+          <w:szCs w:val="28"/>
+          <w:lang w:val="en-US"/>
+        </w:rPr>
+      </w:pPr>
+      <w:r>
+        <w:rPr>
+          <w:sz w:val="28"/>
+          <w:szCs w:val="28"/>
+          <w:lang w:val="en-US"/>
+        </w:rPr>
+        <w:t>Host OR router</w:t>
+      </w:r>
+    </w:p>
+    <w:p>
+      <w:pPr>
+        <w:pStyle w:val="Lijstalinea"/>
+        <w:keepLines/>
+        <w:numPr>
+          <w:ilvl w:val="0"/>
+          <w:numId w:val="10"/>
+        </w:numPr>
+        <w:spacing w:after="0" w:line="240" w:lineRule="auto"/>
+        <w:rPr>
+          <w:sz w:val="28"/>
+          <w:szCs w:val="28"/>
+          <w:lang w:val="en-US"/>
+        </w:rPr>
+      </w:pPr>
+      <w:r>
+        <w:rPr>
+          <w:sz w:val="28"/>
+          <w:szCs w:val="28"/>
+          <w:lang w:val="en-US"/>
+        </w:rPr>
+        <w:t>Nonce</w:t>
+      </w:r>
+    </w:p>
+    <w:p>
+      <w:pPr>
+        <w:pStyle w:val="Lijstalinea"/>
+        <w:keepLines/>
+        <w:numPr>
+          <w:ilvl w:val="2"/>
+          <w:numId w:val="10"/>
+        </w:numPr>
+        <w:spacing w:after="0" w:line="240" w:lineRule="auto"/>
+        <w:rPr>
+          <w:sz w:val="28"/>
+          <w:szCs w:val="28"/>
+          <w:lang w:val="en-US"/>
+        </w:rPr>
+      </w:pPr>
+      <w:r>
+        <w:rPr>
+          <w:sz w:val="28"/>
+          <w:szCs w:val="28"/>
+          <w:lang w:val="en-US"/>
+        </w:rPr>
+        <w:t>Random chosen value</w:t>
+      </w:r>
+    </w:p>
+    <w:p>
+      <w:pPr>
+        <w:pStyle w:val="Lijstalinea"/>
+        <w:keepLines/>
+        <w:numPr>
+          <w:ilvl w:val="2"/>
+          <w:numId w:val="10"/>
+        </w:numPr>
+        <w:spacing w:after="0" w:line="240" w:lineRule="auto"/>
+        <w:rPr>
+          <w:sz w:val="28"/>
+          <w:szCs w:val="28"/>
+          <w:lang w:val="en-US"/>
+        </w:rPr>
+      </w:pPr>
+      <w:r>
+        <w:rPr>
+          <w:sz w:val="28"/>
+          <w:szCs w:val="28"/>
+          <w:lang w:val="en-US"/>
+        </w:rPr>
+        <w:t>Different from previous choices</w:t>
+      </w:r>
+    </w:p>
+    <w:p>
+      <w:pPr>
+        <w:pStyle w:val="Lijstalinea"/>
+        <w:keepLines/>
+        <w:numPr>
+          <w:ilvl w:val="2"/>
+          <w:numId w:val="10"/>
+        </w:numPr>
+        <w:spacing w:after="0" w:line="240" w:lineRule="auto"/>
+        <w:rPr>
+          <w:sz w:val="28"/>
+          <w:szCs w:val="28"/>
+          <w:lang w:val="en-US"/>
+        </w:rPr>
+      </w:pPr>
+      <w:r>
+        <w:rPr>
+          <w:sz w:val="28"/>
+          <w:szCs w:val="28"/>
+          <w:lang w:val="en-US"/>
+        </w:rPr>
+        <w:t>Inserted in a message</w:t>
+      </w:r>
+    </w:p>
+    <w:p>
+      <w:pPr>
+        <w:pStyle w:val="Lijstalinea"/>
+        <w:keepLines/>
+        <w:numPr>
+          <w:ilvl w:val="0"/>
+          <w:numId w:val="10"/>
+        </w:numPr>
+        <w:spacing w:after="0" w:line="240" w:lineRule="auto"/>
+        <w:rPr>
+          <w:sz w:val="28"/>
+          <w:szCs w:val="28"/>
+          <w:lang w:val="en-US"/>
+        </w:rPr>
+      </w:pPr>
+      <w:r>
+        <w:rPr>
+          <w:sz w:val="28"/>
+          <w:szCs w:val="28"/>
+          <w:lang w:val="en-US"/>
+        </w:rPr>
+        <w:t>Tunnel</w:t>
+      </w:r>
+    </w:p>
+    <w:p>
+      <w:pPr>
+        <w:pStyle w:val="Lijstalinea"/>
+        <w:keepLines/>
+        <w:numPr>
+          <w:ilvl w:val="2"/>
+          <w:numId w:val="10"/>
+        </w:numPr>
+        <w:spacing w:after="0" w:line="240" w:lineRule="auto"/>
+        <w:rPr>
+          <w:sz w:val="28"/>
+          <w:szCs w:val="28"/>
+          <w:lang w:val="en-US"/>
+        </w:rPr>
+      </w:pPr>
+      <w:r>
+        <w:rPr>
+          <w:sz w:val="28"/>
+          <w:szCs w:val="28"/>
+          <w:lang w:val="en-US"/>
+        </w:rPr>
+        <w:t>The followed path of an encapsulated datagram</w:t>
+      </w:r>
+    </w:p>
+    <w:p>
+      <w:pPr>
+        <w:pStyle w:val="Lijstalinea"/>
+        <w:keepLines/>
+        <w:numPr>
+          <w:ilvl w:val="2"/>
+          <w:numId w:val="10"/>
+        </w:numPr>
+        <w:spacing w:after="0" w:line="240" w:lineRule="auto"/>
+        <w:rPr>
+          <w:sz w:val="28"/>
+          <w:szCs w:val="28"/>
+          <w:lang w:val="en-US"/>
+        </w:rPr>
+      </w:pPr>
+      <w:r>
+        <w:rPr>
+          <w:sz w:val="28"/>
+          <w:szCs w:val="28"/>
+          <w:lang w:val="en-US"/>
+        </w:rPr>
+        <w:t xml:space="preserve">Datagram is routed to a </w:t>
+      </w:r>
+      <w:proofErr w:type="spellStart"/>
+      <w:r>
+        <w:rPr>
+          <w:sz w:val="28"/>
+          <w:szCs w:val="28"/>
+          <w:lang w:val="en-US"/>
+        </w:rPr>
+        <w:t>decapsulator</w:t>
+      </w:r>
+      <w:proofErr w:type="spellEnd"/>
+      <w:r>
+        <w:rPr>
+          <w:sz w:val="28"/>
+          <w:szCs w:val="28"/>
+          <w:lang w:val="en-US"/>
+        </w:rPr>
+        <w:t xml:space="preserve"> </w:t>
+      </w:r>
+      <w:r>
+        <w:rPr>
+          <w:sz w:val="28"/>
+          <w:szCs w:val="28"/>
+          <w:lang w:val="en-US"/>
+        </w:rPr>
+        <w:sym w:font="Wingdings" w:char="F0E8"/>
+      </w:r>
+      <w:r>
+        <w:rPr>
+          <w:sz w:val="28"/>
+          <w:szCs w:val="28"/>
+          <w:lang w:val="en-US"/>
+        </w:rPr>
+        <w:t xml:space="preserve"> </w:t>
+      </w:r>
+      <w:proofErr w:type="spellStart"/>
+      <w:r>
+        <w:rPr>
+          <w:sz w:val="28"/>
+          <w:szCs w:val="28"/>
+          <w:lang w:val="en-US"/>
+        </w:rPr>
+        <w:t>decapsulation</w:t>
+      </w:r>
+      <w:proofErr w:type="spellEnd"/>
+      <w:r>
+        <w:rPr>
+          <w:sz w:val="28"/>
+          <w:szCs w:val="28"/>
+          <w:lang w:val="en-US"/>
+        </w:rPr>
+        <w:t xml:space="preserve"> + delivered to the correct destination</w:t>
+      </w:r>
+    </w:p>
+    <w:p>
+      <w:pPr>
+        <w:pStyle w:val="Lijstalinea"/>
+        <w:keepLines/>
+        <w:numPr>
+          <w:ilvl w:val="0"/>
+          <w:numId w:val="10"/>
+        </w:numPr>
+        <w:spacing w:after="0" w:line="240" w:lineRule="auto"/>
+        <w:rPr>
+          <w:sz w:val="28"/>
+          <w:szCs w:val="28"/>
+          <w:lang w:val="en-US"/>
+        </w:rPr>
+      </w:pPr>
+      <w:r>
+        <w:rPr>
+          <w:sz w:val="28"/>
+          <w:szCs w:val="28"/>
+          <w:lang w:val="en-US"/>
+        </w:rPr>
+        <w:t>Virtual network</w:t>
+      </w:r>
+    </w:p>
+    <w:p>
+      <w:pPr>
+        <w:pStyle w:val="Lijstalinea"/>
+        <w:keepLines/>
+        <w:numPr>
+          <w:ilvl w:val="2"/>
+          <w:numId w:val="10"/>
+        </w:numPr>
+        <w:spacing w:after="0" w:line="240" w:lineRule="auto"/>
+        <w:rPr>
+          <w:sz w:val="28"/>
+          <w:szCs w:val="28"/>
+          <w:lang w:val="en-US"/>
+        </w:rPr>
+      </w:pPr>
+      <w:r>
+        <w:rPr>
+          <w:sz w:val="28"/>
+          <w:szCs w:val="28"/>
+          <w:lang w:val="en-US"/>
+        </w:rPr>
+        <w:t>No physical instantiation beyond a router</w:t>
+      </w:r>
+    </w:p>
+    <w:p>
+      <w:pPr>
+        <w:pStyle w:val="Lijstalinea"/>
+        <w:keepLines/>
+        <w:numPr>
+          <w:ilvl w:val="2"/>
+          <w:numId w:val="10"/>
+        </w:numPr>
+        <w:spacing w:after="0" w:line="240" w:lineRule="auto"/>
+        <w:rPr>
+          <w:sz w:val="28"/>
+          <w:szCs w:val="28"/>
+          <w:lang w:val="en-US"/>
+        </w:rPr>
+      </w:pPr>
+      <w:r>
+        <w:rPr>
+          <w:sz w:val="28"/>
+          <w:szCs w:val="28"/>
+          <w:lang w:val="en-US"/>
+        </w:rPr>
+        <w:t>Router (HA) advertises reachability to the virtual network using conventional routing protocols</w:t>
+      </w:r>
+    </w:p>
+    <w:p>
+      <w:pPr>
+        <w:pStyle w:val="Lijstalinea"/>
+        <w:keepLines/>
+        <w:numPr>
+          <w:ilvl w:val="0"/>
+          <w:numId w:val="10"/>
+        </w:numPr>
+        <w:spacing w:after="0" w:line="240" w:lineRule="auto"/>
+        <w:rPr>
+          <w:sz w:val="28"/>
+          <w:szCs w:val="28"/>
+          <w:lang w:val="en-US"/>
+        </w:rPr>
+      </w:pPr>
+      <w:r>
+        <w:rPr>
+          <w:sz w:val="28"/>
+          <w:szCs w:val="28"/>
+          <w:lang w:val="en-US"/>
+        </w:rPr>
+        <w:t>Visited network</w:t>
+      </w:r>
+    </w:p>
+    <w:p>
+      <w:pPr>
+        <w:pStyle w:val="Lijstalinea"/>
+        <w:keepLines/>
+        <w:numPr>
+          <w:ilvl w:val="2"/>
+          <w:numId w:val="10"/>
+        </w:numPr>
+        <w:spacing w:after="0" w:line="240" w:lineRule="auto"/>
+        <w:rPr>
+          <w:sz w:val="28"/>
+          <w:szCs w:val="28"/>
+          <w:lang w:val="en-US"/>
+        </w:rPr>
+      </w:pPr>
+      <w:r>
+        <w:rPr>
+          <w:sz w:val="28"/>
+          <w:szCs w:val="28"/>
+          <w:lang w:val="en-US"/>
+        </w:rPr>
+        <w:t>Network different than the home network</w:t>
+      </w:r>
+    </w:p>
+    <w:p>
+      <w:pPr>
+        <w:pStyle w:val="Lijstalinea"/>
+        <w:keepLines/>
+        <w:numPr>
+          <w:ilvl w:val="2"/>
+          <w:numId w:val="10"/>
+        </w:numPr>
+        <w:spacing w:after="0" w:line="240" w:lineRule="auto"/>
+        <w:rPr>
+          <w:sz w:val="28"/>
+          <w:szCs w:val="28"/>
+          <w:lang w:val="en-US"/>
+        </w:rPr>
+      </w:pPr>
+      <w:r>
+        <w:rPr>
+          <w:sz w:val="28"/>
+          <w:szCs w:val="28"/>
+          <w:lang w:val="en-US"/>
+        </w:rPr>
+        <w:t>Currently connected to the MN</w:t>
+      </w:r>
+    </w:p>
+    <w:p>
+      <w:pPr>
+        <w:pStyle w:val="Lijstalinea"/>
+        <w:keepLines/>
+        <w:numPr>
+          <w:ilvl w:val="0"/>
+          <w:numId w:val="10"/>
+        </w:numPr>
+        <w:spacing w:after="0" w:line="240" w:lineRule="auto"/>
+        <w:rPr>
+          <w:sz w:val="28"/>
+          <w:szCs w:val="28"/>
+          <w:lang w:val="en-US"/>
+        </w:rPr>
+      </w:pPr>
+      <w:r>
+        <w:rPr>
+          <w:sz w:val="28"/>
+          <w:szCs w:val="28"/>
+          <w:lang w:val="en-US"/>
+        </w:rPr>
+        <w:t>Visitor list</w:t>
+      </w:r>
+    </w:p>
+    <w:p>
+      <w:pPr>
+        <w:pStyle w:val="Lijstalinea"/>
+        <w:keepLines/>
+        <w:numPr>
+          <w:ilvl w:val="2"/>
+          <w:numId w:val="10"/>
+        </w:numPr>
+        <w:spacing w:after="0" w:line="240" w:lineRule="auto"/>
+        <w:rPr>
+          <w:sz w:val="28"/>
+          <w:szCs w:val="28"/>
+          <w:lang w:val="en-US"/>
+        </w:rPr>
+      </w:pPr>
+      <w:r>
+        <w:rPr>
+          <w:sz w:val="28"/>
+          <w:szCs w:val="28"/>
+          <w:lang w:val="en-US"/>
+        </w:rPr>
+        <w:t>List of the FA’s currently visiting MN’s</w:t>
+      </w:r>
+    </w:p>
+    <w:p>
+      <w:pPr>
+        <w:pStyle w:val="Lijstalinea"/>
+        <w:keepLines/>
+        <w:spacing w:after="0" w:line="240" w:lineRule="auto"/>
+        <w:ind w:left="1440"/>
+        <w:rPr>
+          <w:sz w:val="28"/>
+          <w:szCs w:val="28"/>
+          <w:lang w:val="en-US"/>
+        </w:rPr>
+      </w:pPr>
+    </w:p>
+    <w:p>
+      <w:pPr>
+        <w:pStyle w:val="Lijstalinea"/>
+        <w:keepLines/>
+        <w:numPr>
+          <w:ilvl w:val="1"/>
+          <w:numId w:val="3"/>
+        </w:numPr>
+        <w:spacing w:after="0" w:line="240" w:lineRule="auto"/>
+        <w:rPr>
+          <w:b/>
+          <w:sz w:val="28"/>
+          <w:szCs w:val="28"/>
+          <w:lang w:val="en-US"/>
+        </w:rPr>
+      </w:pPr>
+      <w:r>
+        <w:rPr>
+          <w:b/>
+          <w:sz w:val="28"/>
+          <w:szCs w:val="28"/>
+          <w:lang w:val="en-US"/>
+        </w:rPr>
+        <w:t>Protocol overview</w:t>
+      </w:r>
+    </w:p>
+    <w:p>
+      <w:pPr>
+        <w:pStyle w:val="Lijstalinea"/>
+        <w:keepLines/>
+        <w:numPr>
+          <w:ilvl w:val="1"/>
+          <w:numId w:val="3"/>
+        </w:numPr>
+        <w:spacing w:after="0" w:line="240" w:lineRule="auto"/>
+        <w:rPr>
+          <w:b/>
+          <w:sz w:val="28"/>
+          <w:szCs w:val="28"/>
+          <w:lang w:val="en-US"/>
+        </w:rPr>
+      </w:pPr>
+      <w:r>
+        <w:rPr>
+          <w:b/>
+          <w:sz w:val="28"/>
+          <w:szCs w:val="28"/>
+          <w:lang w:val="en-US"/>
+        </w:rPr>
+        <w:t>Message format and protocol extensibility</w:t>
+      </w:r>
+    </w:p>
+    <w:p>
+      <w:pPr>
+        <w:pStyle w:val="Lijstalinea"/>
+        <w:keepLines/>
+        <w:numPr>
+          <w:ilvl w:val="1"/>
+          <w:numId w:val="3"/>
+        </w:numPr>
+        <w:spacing w:after="0" w:line="240" w:lineRule="auto"/>
+        <w:rPr>
+          <w:b/>
+          <w:sz w:val="28"/>
+          <w:szCs w:val="28"/>
+          <w:lang w:val="en-US"/>
+        </w:rPr>
+      </w:pPr>
+      <w:r>
+        <w:rPr>
+          <w:b/>
+          <w:sz w:val="28"/>
+          <w:szCs w:val="28"/>
+          <w:lang w:val="en-US"/>
+        </w:rPr>
+        <w:t>Type-length-value extension format for Mobile IP extensions</w:t>
+      </w:r>
+    </w:p>
+    <w:p>
+      <w:pPr>
+        <w:pStyle w:val="Lijstalinea"/>
+        <w:keepLines/>
+        <w:numPr>
+          <w:ilvl w:val="1"/>
+          <w:numId w:val="3"/>
+        </w:numPr>
+        <w:spacing w:after="0" w:line="240" w:lineRule="auto"/>
+        <w:rPr>
+          <w:b/>
+          <w:sz w:val="28"/>
+          <w:szCs w:val="28"/>
+          <w:lang w:val="en-US"/>
+        </w:rPr>
+      </w:pPr>
+      <w:r>
+        <w:rPr>
+          <w:b/>
+          <w:sz w:val="28"/>
+          <w:szCs w:val="28"/>
+          <w:lang w:val="en-US"/>
+        </w:rPr>
+        <w:t>Long extension format</w:t>
+      </w:r>
+    </w:p>
+    <w:p>
+      <w:pPr>
+        <w:pStyle w:val="Lijstalinea"/>
+        <w:keepLines/>
+        <w:numPr>
+          <w:ilvl w:val="1"/>
+          <w:numId w:val="3"/>
+        </w:numPr>
+        <w:spacing w:after="0" w:line="240" w:lineRule="auto"/>
+        <w:rPr>
+          <w:b/>
+          <w:sz w:val="28"/>
+          <w:szCs w:val="28"/>
+          <w:lang w:val="en-US"/>
+        </w:rPr>
+      </w:pPr>
+      <w:r>
+        <w:rPr>
+          <w:b/>
+          <w:sz w:val="28"/>
+          <w:szCs w:val="28"/>
+          <w:lang w:val="en-US"/>
+        </w:rPr>
+        <w:t>Short extension format</w:t>
+      </w:r>
+    </w:p>
+    <w:p>
+      <w:pPr>
+        <w:keepLines/>
+        <w:spacing w:after="0" w:line="240" w:lineRule="auto"/>
+        <w:rPr>
+          <w:b/>
+          <w:sz w:val="28"/>
+          <w:szCs w:val="28"/>
+          <w:lang w:val="en-US"/>
+        </w:rPr>
+      </w:pPr>
       <w:bookmarkStart w:id="0" w:name="_GoBack"/>
       <w:bookmarkEnd w:id="0"/>
-    </w:p>
-    <w:p>
-      <w:pPr>
-        <w:pStyle w:val="Lijstalinea"/>
-        <w:keepLines/>
-        <w:numPr>
-          <w:ilvl w:val="1"/>
-          <w:numId w:val="3"/>
-        </w:numPr>
-        <w:spacing w:after="0" w:line="240" w:lineRule="auto"/>
-        <w:rPr>
-          <w:b/>
-          <w:sz w:val="28"/>
-          <w:szCs w:val="28"/>
-          <w:lang w:val="en-US"/>
-        </w:rPr>
-      </w:pPr>
-      <w:r>
-        <w:rPr>
-          <w:b/>
-          <w:sz w:val="28"/>
-          <w:szCs w:val="28"/>
-          <w:lang w:val="en-US"/>
-        </w:rPr>
-        <w:t>Goals</w:t>
-      </w:r>
-    </w:p>
-    <w:p>
-      <w:pPr>
-        <w:pStyle w:val="Lijstalinea"/>
-        <w:keepLines/>
-        <w:numPr>
-          <w:ilvl w:val="1"/>
-          <w:numId w:val="3"/>
-        </w:numPr>
-        <w:spacing w:after="0" w:line="240" w:lineRule="auto"/>
-        <w:rPr>
-          <w:b/>
-          <w:sz w:val="28"/>
-          <w:szCs w:val="28"/>
-          <w:lang w:val="en-US"/>
-        </w:rPr>
-      </w:pPr>
-      <w:r>
-        <w:rPr>
-          <w:b/>
-          <w:sz w:val="28"/>
-          <w:szCs w:val="28"/>
-          <w:lang w:val="en-US"/>
-        </w:rPr>
-        <w:t>Assumptions</w:t>
-      </w:r>
-    </w:p>
-    <w:p>
-      <w:pPr>
-        <w:pStyle w:val="Lijstalinea"/>
-        <w:keepLines/>
-        <w:numPr>
-          <w:ilvl w:val="1"/>
-          <w:numId w:val="3"/>
-        </w:numPr>
-        <w:spacing w:after="0" w:line="240" w:lineRule="auto"/>
-        <w:rPr>
-          <w:b/>
-          <w:sz w:val="28"/>
-          <w:szCs w:val="28"/>
-          <w:lang w:val="en-US"/>
-        </w:rPr>
-      </w:pPr>
-      <w:r>
-        <w:rPr>
-          <w:b/>
-          <w:sz w:val="28"/>
-          <w:szCs w:val="28"/>
-          <w:lang w:val="en-US"/>
-        </w:rPr>
-        <w:t>Applicability</w:t>
-      </w:r>
-    </w:p>
-    <w:p>
-      <w:pPr>
-        <w:pStyle w:val="Lijstalinea"/>
-        <w:keepLines/>
-        <w:numPr>
-          <w:ilvl w:val="1"/>
-          <w:numId w:val="3"/>
-        </w:numPr>
-        <w:spacing w:after="0" w:line="240" w:lineRule="auto"/>
-        <w:rPr>
-          <w:b/>
-          <w:sz w:val="28"/>
-          <w:szCs w:val="28"/>
-          <w:lang w:val="en-US"/>
-        </w:rPr>
-      </w:pPr>
-      <w:r>
-        <w:rPr>
-          <w:b/>
-          <w:sz w:val="28"/>
-          <w:szCs w:val="28"/>
-          <w:lang w:val="en-US"/>
-        </w:rPr>
-        <w:t>New architectural entities</w:t>
-      </w:r>
-    </w:p>
-    <w:p>
-      <w:pPr>
-        <w:pStyle w:val="Lijstalinea"/>
-        <w:keepLines/>
-        <w:numPr>
-          <w:ilvl w:val="1"/>
-          <w:numId w:val="3"/>
-        </w:numPr>
-        <w:spacing w:after="0" w:line="240" w:lineRule="auto"/>
-        <w:rPr>
-          <w:b/>
-          <w:sz w:val="28"/>
-          <w:szCs w:val="28"/>
-          <w:lang w:val="en-US"/>
-        </w:rPr>
-      </w:pPr>
-      <w:r>
-        <w:rPr>
-          <w:b/>
-          <w:sz w:val="28"/>
-          <w:szCs w:val="28"/>
-          <w:lang w:val="en-US"/>
-        </w:rPr>
-        <w:t>Terminology</w:t>
-      </w:r>
-    </w:p>
-    <w:p>
-      <w:pPr>
-        <w:pStyle w:val="Lijstalinea"/>
-        <w:keepLines/>
-        <w:numPr>
-          <w:ilvl w:val="1"/>
-          <w:numId w:val="3"/>
-        </w:numPr>
-        <w:spacing w:after="0" w:line="240" w:lineRule="auto"/>
-        <w:rPr>
-          <w:b/>
-          <w:sz w:val="28"/>
-          <w:szCs w:val="28"/>
-          <w:lang w:val="en-US"/>
-        </w:rPr>
-      </w:pPr>
-      <w:r>
-        <w:rPr>
-          <w:b/>
-          <w:sz w:val="28"/>
-          <w:szCs w:val="28"/>
-          <w:lang w:val="en-US"/>
-        </w:rPr>
-        <w:t>Protocol overview</w:t>
-      </w:r>
     </w:p>
     <w:p>
       <w:pPr>
@@ -631,8 +3095,8 @@
 </file>
 
 <file path=word/numbering.xml><?xml version="1.0" encoding="utf-8"?>
-<w:numbering xmlns:wpc="http://schemas.microsoft.com/office/word/2010/wordprocessingCanvas" xmlns:cx="http://schemas.microsoft.com/office/drawing/2014/chartex" xmlns:cx1="http://schemas.microsoft.com/office/drawing/2015/9/8/chartex" xmlns:cx2="http://schemas.microsoft.com/office/drawing/2015/10/21/chartex" xmlns:cx3="http://schemas.microsoft.com/office/drawing/2016/5/9/chartex" xmlns:cx4="http://schemas.microsoft.com/office/drawing/2016/5/10/chartex" xmlns:cx5="http://schemas.microsoft.com/office/drawing/2016/5/11/chartex" xmlns:cx6="http://schemas.microsoft.com/office/drawing/2016/5/12/chartex" xmlns:cx7="http://schemas.microsoft.com/office/drawing/2016/5/13/chartex" xmlns:cx8="http://schemas.microsoft.com/office/drawing/2016/5/14/chartex" xmlns:mc="http://schemas.openxmlformats.org/markup-compatibility/2006" xmlns:aink="http://schemas.microsoft.com/office/drawing/2016/ink" xmlns:am3d="http://schemas.microsoft.com/office/drawing/2017/model3d" xmlns:o="urn:schemas-microsoft-com:office:office" xmlns:r="http://schemas.openxmlformats.org/officeDocument/2006/relationships" xmlns:m="http://schemas.openxmlformats.org/officeDocument/2006/math" xmlns:v="urn:schemas-microsoft-com:vml" xmlns:wp14="http://schemas.microsoft.com/office/word/2010/wordprocessingDrawing" xmlns:wp="http://schemas.openxmlformats.org/drawingml/2006/wordprocessingDrawing" xmlns:w10="urn:schemas-microsoft-com:office:word" xmlns:w="http://schemas.openxmlformats.org/wordprocessingml/2006/main" xmlns:w14="http://schemas.microsoft.com/office/word/2010/wordml" xmlns:w15="http://schemas.microsoft.com/office/word/2012/wordml" xmlns:w16cid="http://schemas.microsoft.com/office/word/2016/wordml/cid" xmlns:w16se="http://schemas.microsoft.com/office/word/2015/wordml/symex" xmlns:wpg="http://schemas.microsoft.com/office/word/2010/wordprocessingGroup" xmlns:wpi="http://schemas.microsoft.com/office/word/2010/wordprocessingInk" xmlns:wne="http://schemas.microsoft.com/office/word/2006/wordml" xmlns:wps="http://schemas.microsoft.com/office/word/2010/wordprocessingShape" mc:Ignorable="w14 w15 w16se w16cid wp14">
-  <w:abstractNum w:abstractNumId="0" w15:restartNumberingAfterBreak="0">
+<w:numbering xmlns:wpc="http://schemas.microsoft.com/office/word/2010/wordprocessingCanvas" xmlns:mo="http://schemas.microsoft.com/office/mac/office/2008/main" xmlns:mc="http://schemas.openxmlformats.org/markup-compatibility/2006" xmlns:mv="urn:schemas-microsoft-com:mac:vml" xmlns:o="urn:schemas-microsoft-com:office:office" xmlns:r="http://schemas.openxmlformats.org/officeDocument/2006/relationships" xmlns:m="http://schemas.openxmlformats.org/officeDocument/2006/math" xmlns:v="urn:schemas-microsoft-com:vml" xmlns:wp14="http://schemas.microsoft.com/office/word/2010/wordprocessingDrawing" xmlns:wp="http://schemas.openxmlformats.org/drawingml/2006/wordprocessingDrawing" xmlns:w10="urn:schemas-microsoft-com:office:word" xmlns:w="http://schemas.openxmlformats.org/wordprocessingml/2006/main" xmlns:w14="http://schemas.microsoft.com/office/word/2010/wordml" xmlns:w15="http://schemas.microsoft.com/office/word/2012/wordml" xmlns:wpg="http://schemas.microsoft.com/office/word/2010/wordprocessingGroup" xmlns:wpi="http://schemas.microsoft.com/office/word/2010/wordprocessingInk" xmlns:wne="http://schemas.microsoft.com/office/word/2006/wordml" xmlns:wps="http://schemas.microsoft.com/office/word/2010/wordprocessingShape" mc:Ignorable="w14 w15 wp14">
+  <w:abstractNum w:abstractNumId="0">
     <w:nsid w:val="01584C4C"/>
     <w:multiLevelType w:val="hybridMultilevel"/>
     <w:tmpl w:val="967EC48C"/>
@@ -745,7 +3209,233 @@
       </w:rPr>
     </w:lvl>
   </w:abstractNum>
-  <w:abstractNum w:abstractNumId="1" w15:restartNumberingAfterBreak="0">
+  <w:abstractNum w:abstractNumId="1">
+    <w:nsid w:val="0A3C6206"/>
+    <w:multiLevelType w:val="hybridMultilevel"/>
+    <w:tmpl w:val="97984550"/>
+    <w:lvl w:ilvl="0" w:tplc="67F47280">
+      <w:start w:val="1"/>
+      <w:numFmt w:val="bullet"/>
+      <w:lvlText w:val=""/>
+      <w:lvlJc w:val="left"/>
+      <w:pPr>
+        <w:ind w:left="5316" w:hanging="360"/>
+      </w:pPr>
+      <w:rPr>
+        <w:rFonts w:ascii="Symbol" w:hAnsi="Symbol" w:hint="default"/>
+      </w:rPr>
+    </w:lvl>
+    <w:lvl w:ilvl="1" w:tplc="04130003">
+      <w:start w:val="1"/>
+      <w:numFmt w:val="bullet"/>
+      <w:lvlText w:val="o"/>
+      <w:lvlJc w:val="left"/>
+      <w:pPr>
+        <w:ind w:left="4896" w:hanging="360"/>
+      </w:pPr>
+      <w:rPr>
+        <w:rFonts w:ascii="Courier New" w:hAnsi="Courier New" w:cs="Courier New" w:hint="default"/>
+      </w:rPr>
+    </w:lvl>
+    <w:lvl w:ilvl="2" w:tplc="04130005" w:tentative="1">
+      <w:start w:val="1"/>
+      <w:numFmt w:val="bullet"/>
+      <w:lvlText w:val=""/>
+      <w:lvlJc w:val="left"/>
+      <w:pPr>
+        <w:ind w:left="5616" w:hanging="360"/>
+      </w:pPr>
+      <w:rPr>
+        <w:rFonts w:ascii="Wingdings" w:hAnsi="Wingdings" w:hint="default"/>
+      </w:rPr>
+    </w:lvl>
+    <w:lvl w:ilvl="3" w:tplc="04130001" w:tentative="1">
+      <w:start w:val="1"/>
+      <w:numFmt w:val="bullet"/>
+      <w:lvlText w:val=""/>
+      <w:lvlJc w:val="left"/>
+      <w:pPr>
+        <w:ind w:left="6336" w:hanging="360"/>
+      </w:pPr>
+      <w:rPr>
+        <w:rFonts w:ascii="Symbol" w:hAnsi="Symbol" w:hint="default"/>
+      </w:rPr>
+    </w:lvl>
+    <w:lvl w:ilvl="4" w:tplc="04130003" w:tentative="1">
+      <w:start w:val="1"/>
+      <w:numFmt w:val="bullet"/>
+      <w:lvlText w:val="o"/>
+      <w:lvlJc w:val="left"/>
+      <w:pPr>
+        <w:ind w:left="7056" w:hanging="360"/>
+      </w:pPr>
+      <w:rPr>
+        <w:rFonts w:ascii="Courier New" w:hAnsi="Courier New" w:cs="Courier New" w:hint="default"/>
+      </w:rPr>
+    </w:lvl>
+    <w:lvl w:ilvl="5" w:tplc="04130005" w:tentative="1">
+      <w:start w:val="1"/>
+      <w:numFmt w:val="bullet"/>
+      <w:lvlText w:val=""/>
+      <w:lvlJc w:val="left"/>
+      <w:pPr>
+        <w:ind w:left="7776" w:hanging="360"/>
+      </w:pPr>
+      <w:rPr>
+        <w:rFonts w:ascii="Wingdings" w:hAnsi="Wingdings" w:hint="default"/>
+      </w:rPr>
+    </w:lvl>
+    <w:lvl w:ilvl="6" w:tplc="04130001" w:tentative="1">
+      <w:start w:val="1"/>
+      <w:numFmt w:val="bullet"/>
+      <w:lvlText w:val=""/>
+      <w:lvlJc w:val="left"/>
+      <w:pPr>
+        <w:ind w:left="8496" w:hanging="360"/>
+      </w:pPr>
+      <w:rPr>
+        <w:rFonts w:ascii="Symbol" w:hAnsi="Symbol" w:hint="default"/>
+      </w:rPr>
+    </w:lvl>
+    <w:lvl w:ilvl="7" w:tplc="04130003" w:tentative="1">
+      <w:start w:val="1"/>
+      <w:numFmt w:val="bullet"/>
+      <w:lvlText w:val="o"/>
+      <w:lvlJc w:val="left"/>
+      <w:pPr>
+        <w:ind w:left="9216" w:hanging="360"/>
+      </w:pPr>
+      <w:rPr>
+        <w:rFonts w:ascii="Courier New" w:hAnsi="Courier New" w:cs="Courier New" w:hint="default"/>
+      </w:rPr>
+    </w:lvl>
+    <w:lvl w:ilvl="8" w:tplc="04130005" w:tentative="1">
+      <w:start w:val="1"/>
+      <w:numFmt w:val="bullet"/>
+      <w:lvlText w:val=""/>
+      <w:lvlJc w:val="left"/>
+      <w:pPr>
+        <w:ind w:left="9936" w:hanging="360"/>
+      </w:pPr>
+      <w:rPr>
+        <w:rFonts w:ascii="Wingdings" w:hAnsi="Wingdings" w:hint="default"/>
+      </w:rPr>
+    </w:lvl>
+  </w:abstractNum>
+  <w:abstractNum w:abstractNumId="2">
+    <w:nsid w:val="12881280"/>
+    <w:multiLevelType w:val="hybridMultilevel"/>
+    <w:tmpl w:val="B240C390"/>
+    <w:lvl w:ilvl="0" w:tplc="67F47280">
+      <w:start w:val="1"/>
+      <w:numFmt w:val="bullet"/>
+      <w:lvlText w:val=""/>
+      <w:lvlJc w:val="left"/>
+      <w:pPr>
+        <w:ind w:left="2484" w:hanging="360"/>
+      </w:pPr>
+      <w:rPr>
+        <w:rFonts w:ascii="Symbol" w:hAnsi="Symbol" w:hint="default"/>
+      </w:rPr>
+    </w:lvl>
+    <w:lvl w:ilvl="1" w:tplc="04130003">
+      <w:start w:val="1"/>
+      <w:numFmt w:val="bullet"/>
+      <w:lvlText w:val="o"/>
+      <w:lvlJc w:val="left"/>
+      <w:pPr>
+        <w:ind w:left="2064" w:hanging="360"/>
+      </w:pPr>
+      <w:rPr>
+        <w:rFonts w:ascii="Courier New" w:hAnsi="Courier New" w:cs="Courier New" w:hint="default"/>
+      </w:rPr>
+    </w:lvl>
+    <w:lvl w:ilvl="2" w:tplc="04130005" w:tentative="1">
+      <w:start w:val="1"/>
+      <w:numFmt w:val="bullet"/>
+      <w:lvlText w:val=""/>
+      <w:lvlJc w:val="left"/>
+      <w:pPr>
+        <w:ind w:left="2784" w:hanging="360"/>
+      </w:pPr>
+      <w:rPr>
+        <w:rFonts w:ascii="Wingdings" w:hAnsi="Wingdings" w:hint="default"/>
+      </w:rPr>
+    </w:lvl>
+    <w:lvl w:ilvl="3" w:tplc="04130001" w:tentative="1">
+      <w:start w:val="1"/>
+      <w:numFmt w:val="bullet"/>
+      <w:lvlText w:val=""/>
+      <w:lvlJc w:val="left"/>
+      <w:pPr>
+        <w:ind w:left="3504" w:hanging="360"/>
+      </w:pPr>
+      <w:rPr>
+        <w:rFonts w:ascii="Symbol" w:hAnsi="Symbol" w:hint="default"/>
+      </w:rPr>
+    </w:lvl>
+    <w:lvl w:ilvl="4" w:tplc="04130003" w:tentative="1">
+      <w:start w:val="1"/>
+      <w:numFmt w:val="bullet"/>
+      <w:lvlText w:val="o"/>
+      <w:lvlJc w:val="left"/>
+      <w:pPr>
+        <w:ind w:left="4224" w:hanging="360"/>
+      </w:pPr>
+      <w:rPr>
+        <w:rFonts w:ascii="Courier New" w:hAnsi="Courier New" w:cs="Courier New" w:hint="default"/>
+      </w:rPr>
+    </w:lvl>
+    <w:lvl w:ilvl="5" w:tplc="04130005" w:tentative="1">
+      <w:start w:val="1"/>
+      <w:numFmt w:val="bullet"/>
+      <w:lvlText w:val=""/>
+      <w:lvlJc w:val="left"/>
+      <w:pPr>
+        <w:ind w:left="4944" w:hanging="360"/>
+      </w:pPr>
+      <w:rPr>
+        <w:rFonts w:ascii="Wingdings" w:hAnsi="Wingdings" w:hint="default"/>
+      </w:rPr>
+    </w:lvl>
+    <w:lvl w:ilvl="6" w:tplc="04130001" w:tentative="1">
+      <w:start w:val="1"/>
+      <w:numFmt w:val="bullet"/>
+      <w:lvlText w:val=""/>
+      <w:lvlJc w:val="left"/>
+      <w:pPr>
+        <w:ind w:left="5664" w:hanging="360"/>
+      </w:pPr>
+      <w:rPr>
+        <w:rFonts w:ascii="Symbol" w:hAnsi="Symbol" w:hint="default"/>
+      </w:rPr>
+    </w:lvl>
+    <w:lvl w:ilvl="7" w:tplc="04130003" w:tentative="1">
+      <w:start w:val="1"/>
+      <w:numFmt w:val="bullet"/>
+      <w:lvlText w:val="o"/>
+      <w:lvlJc w:val="left"/>
+      <w:pPr>
+        <w:ind w:left="6384" w:hanging="360"/>
+      </w:pPr>
+      <w:rPr>
+        <w:rFonts w:ascii="Courier New" w:hAnsi="Courier New" w:cs="Courier New" w:hint="default"/>
+      </w:rPr>
+    </w:lvl>
+    <w:lvl w:ilvl="8" w:tplc="04130005" w:tentative="1">
+      <w:start w:val="1"/>
+      <w:numFmt w:val="bullet"/>
+      <w:lvlText w:val=""/>
+      <w:lvlJc w:val="left"/>
+      <w:pPr>
+        <w:ind w:left="7104" w:hanging="360"/>
+      </w:pPr>
+      <w:rPr>
+        <w:rFonts w:ascii="Wingdings" w:hAnsi="Wingdings" w:hint="default"/>
+      </w:rPr>
+    </w:lvl>
+  </w:abstractNum>
+  <w:abstractNum w:abstractNumId="3">
     <w:nsid w:val="135D7E17"/>
     <w:multiLevelType w:val="hybridMultilevel"/>
     <w:tmpl w:val="1E224634"/>
@@ -858,7 +3548,7 @@
       </w:rPr>
     </w:lvl>
   </w:abstractNum>
-  <w:abstractNum w:abstractNumId="2" w15:restartNumberingAfterBreak="0">
+  <w:abstractNum w:abstractNumId="4">
     <w:nsid w:val="16BA0C99"/>
     <w:multiLevelType w:val="multilevel"/>
     <w:tmpl w:val="8B84B618"/>
@@ -979,7 +3669,572 @@
       </w:rPr>
     </w:lvl>
   </w:abstractNum>
-  <w:abstractNum w:abstractNumId="3" w15:restartNumberingAfterBreak="0">
+  <w:abstractNum w:abstractNumId="5">
+    <w:nsid w:val="38CC2FA5"/>
+    <w:multiLevelType w:val="hybridMultilevel"/>
+    <w:tmpl w:val="D228E876"/>
+    <w:lvl w:ilvl="0" w:tplc="67F47280">
+      <w:start w:val="1"/>
+      <w:numFmt w:val="bullet"/>
+      <w:lvlText w:val=""/>
+      <w:lvlJc w:val="left"/>
+      <w:pPr>
+        <w:ind w:left="1860" w:hanging="360"/>
+      </w:pPr>
+      <w:rPr>
+        <w:rFonts w:ascii="Symbol" w:hAnsi="Symbol" w:hint="default"/>
+      </w:rPr>
+    </w:lvl>
+    <w:lvl w:ilvl="1" w:tplc="04130003">
+      <w:start w:val="1"/>
+      <w:numFmt w:val="bullet"/>
+      <w:lvlText w:val="o"/>
+      <w:lvlJc w:val="left"/>
+      <w:pPr>
+        <w:ind w:left="1440" w:hanging="360"/>
+      </w:pPr>
+      <w:rPr>
+        <w:rFonts w:ascii="Courier New" w:hAnsi="Courier New" w:cs="Courier New" w:hint="default"/>
+      </w:rPr>
+    </w:lvl>
+    <w:lvl w:ilvl="2" w:tplc="04130003">
+      <w:start w:val="1"/>
+      <w:numFmt w:val="bullet"/>
+      <w:lvlText w:val="o"/>
+      <w:lvlJc w:val="left"/>
+      <w:pPr>
+        <w:ind w:left="2580" w:hanging="360"/>
+      </w:pPr>
+      <w:rPr>
+        <w:rFonts w:ascii="Courier New" w:hAnsi="Courier New" w:cs="Courier New" w:hint="default"/>
+      </w:rPr>
+    </w:lvl>
+    <w:lvl w:ilvl="3" w:tplc="04130001">
+      <w:start w:val="1"/>
+      <w:numFmt w:val="bullet"/>
+      <w:lvlText w:val=""/>
+      <w:lvlJc w:val="left"/>
+      <w:pPr>
+        <w:ind w:left="2880" w:hanging="360"/>
+      </w:pPr>
+      <w:rPr>
+        <w:rFonts w:ascii="Symbol" w:hAnsi="Symbol" w:hint="default"/>
+      </w:rPr>
+    </w:lvl>
+    <w:lvl w:ilvl="4" w:tplc="04130003">
+      <w:start w:val="1"/>
+      <w:numFmt w:val="bullet"/>
+      <w:lvlText w:val="o"/>
+      <w:lvlJc w:val="left"/>
+      <w:pPr>
+        <w:ind w:left="3600" w:hanging="360"/>
+      </w:pPr>
+      <w:rPr>
+        <w:rFonts w:ascii="Courier New" w:hAnsi="Courier New" w:cs="Courier New" w:hint="default"/>
+      </w:rPr>
+    </w:lvl>
+    <w:lvl w:ilvl="5" w:tplc="04130005" w:tentative="1">
+      <w:start w:val="1"/>
+      <w:numFmt w:val="bullet"/>
+      <w:lvlText w:val=""/>
+      <w:lvlJc w:val="left"/>
+      <w:pPr>
+        <w:ind w:left="4320" w:hanging="360"/>
+      </w:pPr>
+      <w:rPr>
+        <w:rFonts w:ascii="Wingdings" w:hAnsi="Wingdings" w:hint="default"/>
+      </w:rPr>
+    </w:lvl>
+    <w:lvl w:ilvl="6" w:tplc="04130001" w:tentative="1">
+      <w:start w:val="1"/>
+      <w:numFmt w:val="bullet"/>
+      <w:lvlText w:val=""/>
+      <w:lvlJc w:val="left"/>
+      <w:pPr>
+        <w:ind w:left="5040" w:hanging="360"/>
+      </w:pPr>
+      <w:rPr>
+        <w:rFonts w:ascii="Symbol" w:hAnsi="Symbol" w:hint="default"/>
+      </w:rPr>
+    </w:lvl>
+    <w:lvl w:ilvl="7" w:tplc="04130003" w:tentative="1">
+      <w:start w:val="1"/>
+      <w:numFmt w:val="bullet"/>
+      <w:lvlText w:val="o"/>
+      <w:lvlJc w:val="left"/>
+      <w:pPr>
+        <w:ind w:left="5760" w:hanging="360"/>
+      </w:pPr>
+      <w:rPr>
+        <w:rFonts w:ascii="Courier New" w:hAnsi="Courier New" w:cs="Courier New" w:hint="default"/>
+      </w:rPr>
+    </w:lvl>
+    <w:lvl w:ilvl="8" w:tplc="04130005" w:tentative="1">
+      <w:start w:val="1"/>
+      <w:numFmt w:val="bullet"/>
+      <w:lvlText w:val=""/>
+      <w:lvlJc w:val="left"/>
+      <w:pPr>
+        <w:ind w:left="6480" w:hanging="360"/>
+      </w:pPr>
+      <w:rPr>
+        <w:rFonts w:ascii="Wingdings" w:hAnsi="Wingdings" w:hint="default"/>
+      </w:rPr>
+    </w:lvl>
+  </w:abstractNum>
+  <w:abstractNum w:abstractNumId="6">
+    <w:nsid w:val="42B446F1"/>
+    <w:multiLevelType w:val="hybridMultilevel"/>
+    <w:tmpl w:val="E2325428"/>
+    <w:lvl w:ilvl="0" w:tplc="67F47280">
+      <w:start w:val="1"/>
+      <w:numFmt w:val="bullet"/>
+      <w:lvlText w:val=""/>
+      <w:lvlJc w:val="left"/>
+      <w:pPr>
+        <w:ind w:left="1860" w:hanging="360"/>
+      </w:pPr>
+      <w:rPr>
+        <w:rFonts w:ascii="Symbol" w:hAnsi="Symbol" w:hint="default"/>
+      </w:rPr>
+    </w:lvl>
+    <w:lvl w:ilvl="1" w:tplc="04130003">
+      <w:start w:val="1"/>
+      <w:numFmt w:val="bullet"/>
+      <w:lvlText w:val="o"/>
+      <w:lvlJc w:val="left"/>
+      <w:pPr>
+        <w:ind w:left="2580" w:hanging="360"/>
+      </w:pPr>
+      <w:rPr>
+        <w:rFonts w:ascii="Courier New" w:hAnsi="Courier New" w:cs="Courier New" w:hint="default"/>
+      </w:rPr>
+    </w:lvl>
+    <w:lvl w:ilvl="2" w:tplc="04130005" w:tentative="1">
+      <w:start w:val="1"/>
+      <w:numFmt w:val="bullet"/>
+      <w:lvlText w:val=""/>
+      <w:lvlJc w:val="left"/>
+      <w:pPr>
+        <w:ind w:left="3300" w:hanging="360"/>
+      </w:pPr>
+      <w:rPr>
+        <w:rFonts w:ascii="Wingdings" w:hAnsi="Wingdings" w:hint="default"/>
+      </w:rPr>
+    </w:lvl>
+    <w:lvl w:ilvl="3" w:tplc="04130001" w:tentative="1">
+      <w:start w:val="1"/>
+      <w:numFmt w:val="bullet"/>
+      <w:lvlText w:val=""/>
+      <w:lvlJc w:val="left"/>
+      <w:pPr>
+        <w:ind w:left="4020" w:hanging="360"/>
+      </w:pPr>
+      <w:rPr>
+        <w:rFonts w:ascii="Symbol" w:hAnsi="Symbol" w:hint="default"/>
+      </w:rPr>
+    </w:lvl>
+    <w:lvl w:ilvl="4" w:tplc="04130003" w:tentative="1">
+      <w:start w:val="1"/>
+      <w:numFmt w:val="bullet"/>
+      <w:lvlText w:val="o"/>
+      <w:lvlJc w:val="left"/>
+      <w:pPr>
+        <w:ind w:left="4740" w:hanging="360"/>
+      </w:pPr>
+      <w:rPr>
+        <w:rFonts w:ascii="Courier New" w:hAnsi="Courier New" w:cs="Courier New" w:hint="default"/>
+      </w:rPr>
+    </w:lvl>
+    <w:lvl w:ilvl="5" w:tplc="04130005" w:tentative="1">
+      <w:start w:val="1"/>
+      <w:numFmt w:val="bullet"/>
+      <w:lvlText w:val=""/>
+      <w:lvlJc w:val="left"/>
+      <w:pPr>
+        <w:ind w:left="5460" w:hanging="360"/>
+      </w:pPr>
+      <w:rPr>
+        <w:rFonts w:ascii="Wingdings" w:hAnsi="Wingdings" w:hint="default"/>
+      </w:rPr>
+    </w:lvl>
+    <w:lvl w:ilvl="6" w:tplc="04130001" w:tentative="1">
+      <w:start w:val="1"/>
+      <w:numFmt w:val="bullet"/>
+      <w:lvlText w:val=""/>
+      <w:lvlJc w:val="left"/>
+      <w:pPr>
+        <w:ind w:left="6180" w:hanging="360"/>
+      </w:pPr>
+      <w:rPr>
+        <w:rFonts w:ascii="Symbol" w:hAnsi="Symbol" w:hint="default"/>
+      </w:rPr>
+    </w:lvl>
+    <w:lvl w:ilvl="7" w:tplc="04130003" w:tentative="1">
+      <w:start w:val="1"/>
+      <w:numFmt w:val="bullet"/>
+      <w:lvlText w:val="o"/>
+      <w:lvlJc w:val="left"/>
+      <w:pPr>
+        <w:ind w:left="6900" w:hanging="360"/>
+      </w:pPr>
+      <w:rPr>
+        <w:rFonts w:ascii="Courier New" w:hAnsi="Courier New" w:cs="Courier New" w:hint="default"/>
+      </w:rPr>
+    </w:lvl>
+    <w:lvl w:ilvl="8" w:tplc="04130005" w:tentative="1">
+      <w:start w:val="1"/>
+      <w:numFmt w:val="bullet"/>
+      <w:lvlText w:val=""/>
+      <w:lvlJc w:val="left"/>
+      <w:pPr>
+        <w:ind w:left="7620" w:hanging="360"/>
+      </w:pPr>
+      <w:rPr>
+        <w:rFonts w:ascii="Wingdings" w:hAnsi="Wingdings" w:hint="default"/>
+      </w:rPr>
+    </w:lvl>
+  </w:abstractNum>
+  <w:abstractNum w:abstractNumId="7">
+    <w:nsid w:val="4D266FC7"/>
+    <w:multiLevelType w:val="hybridMultilevel"/>
+    <w:tmpl w:val="C5FA84AE"/>
+    <w:lvl w:ilvl="0" w:tplc="67F47280">
+      <w:start w:val="1"/>
+      <w:numFmt w:val="bullet"/>
+      <w:lvlText w:val=""/>
+      <w:lvlJc w:val="left"/>
+      <w:pPr>
+        <w:ind w:left="1860" w:hanging="360"/>
+      </w:pPr>
+      <w:rPr>
+        <w:rFonts w:ascii="Symbol" w:hAnsi="Symbol" w:hint="default"/>
+      </w:rPr>
+    </w:lvl>
+    <w:lvl w:ilvl="1" w:tplc="04130003">
+      <w:start w:val="1"/>
+      <w:numFmt w:val="bullet"/>
+      <w:lvlText w:val="o"/>
+      <w:lvlJc w:val="left"/>
+      <w:pPr>
+        <w:ind w:left="1440" w:hanging="360"/>
+      </w:pPr>
+      <w:rPr>
+        <w:rFonts w:ascii="Courier New" w:hAnsi="Courier New" w:cs="Courier New" w:hint="default"/>
+      </w:rPr>
+    </w:lvl>
+    <w:lvl w:ilvl="2" w:tplc="04130003">
+      <w:start w:val="1"/>
+      <w:numFmt w:val="bullet"/>
+      <w:lvlText w:val="o"/>
+      <w:lvlJc w:val="left"/>
+      <w:pPr>
+        <w:ind w:left="2580" w:hanging="360"/>
+      </w:pPr>
+      <w:rPr>
+        <w:rFonts w:ascii="Courier New" w:hAnsi="Courier New" w:cs="Courier New" w:hint="default"/>
+      </w:rPr>
+    </w:lvl>
+    <w:lvl w:ilvl="3" w:tplc="04130001">
+      <w:start w:val="1"/>
+      <w:numFmt w:val="bullet"/>
+      <w:lvlText w:val=""/>
+      <w:lvlJc w:val="left"/>
+      <w:pPr>
+        <w:ind w:left="2880" w:hanging="360"/>
+      </w:pPr>
+      <w:rPr>
+        <w:rFonts w:ascii="Symbol" w:hAnsi="Symbol" w:hint="default"/>
+      </w:rPr>
+    </w:lvl>
+    <w:lvl w:ilvl="4" w:tplc="04130003" w:tentative="1">
+      <w:start w:val="1"/>
+      <w:numFmt w:val="bullet"/>
+      <w:lvlText w:val="o"/>
+      <w:lvlJc w:val="left"/>
+      <w:pPr>
+        <w:ind w:left="3600" w:hanging="360"/>
+      </w:pPr>
+      <w:rPr>
+        <w:rFonts w:ascii="Courier New" w:hAnsi="Courier New" w:cs="Courier New" w:hint="default"/>
+      </w:rPr>
+    </w:lvl>
+    <w:lvl w:ilvl="5" w:tplc="04130005" w:tentative="1">
+      <w:start w:val="1"/>
+      <w:numFmt w:val="bullet"/>
+      <w:lvlText w:val=""/>
+      <w:lvlJc w:val="left"/>
+      <w:pPr>
+        <w:ind w:left="4320" w:hanging="360"/>
+      </w:pPr>
+      <w:rPr>
+        <w:rFonts w:ascii="Wingdings" w:hAnsi="Wingdings" w:hint="default"/>
+      </w:rPr>
+    </w:lvl>
+    <w:lvl w:ilvl="6" w:tplc="04130001" w:tentative="1">
+      <w:start w:val="1"/>
+      <w:numFmt w:val="bullet"/>
+      <w:lvlText w:val=""/>
+      <w:lvlJc w:val="left"/>
+      <w:pPr>
+        <w:ind w:left="5040" w:hanging="360"/>
+      </w:pPr>
+      <w:rPr>
+        <w:rFonts w:ascii="Symbol" w:hAnsi="Symbol" w:hint="default"/>
+      </w:rPr>
+    </w:lvl>
+    <w:lvl w:ilvl="7" w:tplc="04130003" w:tentative="1">
+      <w:start w:val="1"/>
+      <w:numFmt w:val="bullet"/>
+      <w:lvlText w:val="o"/>
+      <w:lvlJc w:val="left"/>
+      <w:pPr>
+        <w:ind w:left="5760" w:hanging="360"/>
+      </w:pPr>
+      <w:rPr>
+        <w:rFonts w:ascii="Courier New" w:hAnsi="Courier New" w:cs="Courier New" w:hint="default"/>
+      </w:rPr>
+    </w:lvl>
+    <w:lvl w:ilvl="8" w:tplc="04130005" w:tentative="1">
+      <w:start w:val="1"/>
+      <w:numFmt w:val="bullet"/>
+      <w:lvlText w:val=""/>
+      <w:lvlJc w:val="left"/>
+      <w:pPr>
+        <w:ind w:left="6480" w:hanging="360"/>
+      </w:pPr>
+      <w:rPr>
+        <w:rFonts w:ascii="Wingdings" w:hAnsi="Wingdings" w:hint="default"/>
+      </w:rPr>
+    </w:lvl>
+  </w:abstractNum>
+  <w:abstractNum w:abstractNumId="8">
+    <w:nsid w:val="6B624D89"/>
+    <w:multiLevelType w:val="hybridMultilevel"/>
+    <w:tmpl w:val="6BD2D5FC"/>
+    <w:lvl w:ilvl="0" w:tplc="04130001">
+      <w:start w:val="1"/>
+      <w:numFmt w:val="bullet"/>
+      <w:lvlText w:val=""/>
+      <w:lvlJc w:val="left"/>
+      <w:pPr>
+        <w:ind w:left="1860" w:hanging="360"/>
+      </w:pPr>
+      <w:rPr>
+        <w:rFonts w:ascii="Symbol" w:hAnsi="Symbol" w:hint="default"/>
+      </w:rPr>
+    </w:lvl>
+    <w:lvl w:ilvl="1" w:tplc="04130003" w:tentative="1">
+      <w:start w:val="1"/>
+      <w:numFmt w:val="bullet"/>
+      <w:lvlText w:val="o"/>
+      <w:lvlJc w:val="left"/>
+      <w:pPr>
+        <w:ind w:left="2580" w:hanging="360"/>
+      </w:pPr>
+      <w:rPr>
+        <w:rFonts w:ascii="Courier New" w:hAnsi="Courier New" w:cs="Courier New" w:hint="default"/>
+      </w:rPr>
+    </w:lvl>
+    <w:lvl w:ilvl="2" w:tplc="04130005" w:tentative="1">
+      <w:start w:val="1"/>
+      <w:numFmt w:val="bullet"/>
+      <w:lvlText w:val=""/>
+      <w:lvlJc w:val="left"/>
+      <w:pPr>
+        <w:ind w:left="3300" w:hanging="360"/>
+      </w:pPr>
+      <w:rPr>
+        <w:rFonts w:ascii="Wingdings" w:hAnsi="Wingdings" w:hint="default"/>
+      </w:rPr>
+    </w:lvl>
+    <w:lvl w:ilvl="3" w:tplc="04130001" w:tentative="1">
+      <w:start w:val="1"/>
+      <w:numFmt w:val="bullet"/>
+      <w:lvlText w:val=""/>
+      <w:lvlJc w:val="left"/>
+      <w:pPr>
+        <w:ind w:left="4020" w:hanging="360"/>
+      </w:pPr>
+      <w:rPr>
+        <w:rFonts w:ascii="Symbol" w:hAnsi="Symbol" w:hint="default"/>
+      </w:rPr>
+    </w:lvl>
+    <w:lvl w:ilvl="4" w:tplc="04130003" w:tentative="1">
+      <w:start w:val="1"/>
+      <w:numFmt w:val="bullet"/>
+      <w:lvlText w:val="o"/>
+      <w:lvlJc w:val="left"/>
+      <w:pPr>
+        <w:ind w:left="4740" w:hanging="360"/>
+      </w:pPr>
+      <w:rPr>
+        <w:rFonts w:ascii="Courier New" w:hAnsi="Courier New" w:cs="Courier New" w:hint="default"/>
+      </w:rPr>
+    </w:lvl>
+    <w:lvl w:ilvl="5" w:tplc="04130005" w:tentative="1">
+      <w:start w:val="1"/>
+      <w:numFmt w:val="bullet"/>
+      <w:lvlText w:val=""/>
+      <w:lvlJc w:val="left"/>
+      <w:pPr>
+        <w:ind w:left="5460" w:hanging="360"/>
+      </w:pPr>
+      <w:rPr>
+        <w:rFonts w:ascii="Wingdings" w:hAnsi="Wingdings" w:hint="default"/>
+      </w:rPr>
+    </w:lvl>
+    <w:lvl w:ilvl="6" w:tplc="04130001" w:tentative="1">
+      <w:start w:val="1"/>
+      <w:numFmt w:val="bullet"/>
+      <w:lvlText w:val=""/>
+      <w:lvlJc w:val="left"/>
+      <w:pPr>
+        <w:ind w:left="6180" w:hanging="360"/>
+      </w:pPr>
+      <w:rPr>
+        <w:rFonts w:ascii="Symbol" w:hAnsi="Symbol" w:hint="default"/>
+      </w:rPr>
+    </w:lvl>
+    <w:lvl w:ilvl="7" w:tplc="04130003" w:tentative="1">
+      <w:start w:val="1"/>
+      <w:numFmt w:val="bullet"/>
+      <w:lvlText w:val="o"/>
+      <w:lvlJc w:val="left"/>
+      <w:pPr>
+        <w:ind w:left="6900" w:hanging="360"/>
+      </w:pPr>
+      <w:rPr>
+        <w:rFonts w:ascii="Courier New" w:hAnsi="Courier New" w:cs="Courier New" w:hint="default"/>
+      </w:rPr>
+    </w:lvl>
+    <w:lvl w:ilvl="8" w:tplc="04130005" w:tentative="1">
+      <w:start w:val="1"/>
+      <w:numFmt w:val="bullet"/>
+      <w:lvlText w:val=""/>
+      <w:lvlJc w:val="left"/>
+      <w:pPr>
+        <w:ind w:left="7620" w:hanging="360"/>
+      </w:pPr>
+      <w:rPr>
+        <w:rFonts w:ascii="Wingdings" w:hAnsi="Wingdings" w:hint="default"/>
+      </w:rPr>
+    </w:lvl>
+  </w:abstractNum>
+  <w:abstractNum w:abstractNumId="9">
+    <w:nsid w:val="76125CB0"/>
+    <w:multiLevelType w:val="hybridMultilevel"/>
+    <w:tmpl w:val="34202192"/>
+    <w:lvl w:ilvl="0" w:tplc="04130001">
+      <w:start w:val="1"/>
+      <w:numFmt w:val="bullet"/>
+      <w:lvlText w:val=""/>
+      <w:lvlJc w:val="left"/>
+      <w:pPr>
+        <w:ind w:left="1860" w:hanging="360"/>
+      </w:pPr>
+      <w:rPr>
+        <w:rFonts w:ascii="Symbol" w:hAnsi="Symbol" w:hint="default"/>
+      </w:rPr>
+    </w:lvl>
+    <w:lvl w:ilvl="1" w:tplc="04130003" w:tentative="1">
+      <w:start w:val="1"/>
+      <w:numFmt w:val="bullet"/>
+      <w:lvlText w:val="o"/>
+      <w:lvlJc w:val="left"/>
+      <w:pPr>
+        <w:ind w:left="2580" w:hanging="360"/>
+      </w:pPr>
+      <w:rPr>
+        <w:rFonts w:ascii="Courier New" w:hAnsi="Courier New" w:cs="Courier New" w:hint="default"/>
+      </w:rPr>
+    </w:lvl>
+    <w:lvl w:ilvl="2" w:tplc="04130005" w:tentative="1">
+      <w:start w:val="1"/>
+      <w:numFmt w:val="bullet"/>
+      <w:lvlText w:val=""/>
+      <w:lvlJc w:val="left"/>
+      <w:pPr>
+        <w:ind w:left="3300" w:hanging="360"/>
+      </w:pPr>
+      <w:rPr>
+        <w:rFonts w:ascii="Wingdings" w:hAnsi="Wingdings" w:hint="default"/>
+      </w:rPr>
+    </w:lvl>
+    <w:lvl w:ilvl="3" w:tplc="04130001" w:tentative="1">
+      <w:start w:val="1"/>
+      <w:numFmt w:val="bullet"/>
+      <w:lvlText w:val=""/>
+      <w:lvlJc w:val="left"/>
+      <w:pPr>
+        <w:ind w:left="4020" w:hanging="360"/>
+      </w:pPr>
+      <w:rPr>
+        <w:rFonts w:ascii="Symbol" w:hAnsi="Symbol" w:hint="default"/>
+      </w:rPr>
+    </w:lvl>
+    <w:lvl w:ilvl="4" w:tplc="04130003" w:tentative="1">
+      <w:start w:val="1"/>
+      <w:numFmt w:val="bullet"/>
+      <w:lvlText w:val="o"/>
+      <w:lvlJc w:val="left"/>
+      <w:pPr>
+        <w:ind w:left="4740" w:hanging="360"/>
+      </w:pPr>
+      <w:rPr>
+        <w:rFonts w:ascii="Courier New" w:hAnsi="Courier New" w:cs="Courier New" w:hint="default"/>
+      </w:rPr>
+    </w:lvl>
+    <w:lvl w:ilvl="5" w:tplc="04130005" w:tentative="1">
+      <w:start w:val="1"/>
+      <w:numFmt w:val="bullet"/>
+      <w:lvlText w:val=""/>
+      <w:lvlJc w:val="left"/>
+      <w:pPr>
+        <w:ind w:left="5460" w:hanging="360"/>
+      </w:pPr>
+      <w:rPr>
+        <w:rFonts w:ascii="Wingdings" w:hAnsi="Wingdings" w:hint="default"/>
+      </w:rPr>
+    </w:lvl>
+    <w:lvl w:ilvl="6" w:tplc="04130001" w:tentative="1">
+      <w:start w:val="1"/>
+      <w:numFmt w:val="bullet"/>
+      <w:lvlText w:val=""/>
+      <w:lvlJc w:val="left"/>
+      <w:pPr>
+        <w:ind w:left="6180" w:hanging="360"/>
+      </w:pPr>
+      <w:rPr>
+        <w:rFonts w:ascii="Symbol" w:hAnsi="Symbol" w:hint="default"/>
+      </w:rPr>
+    </w:lvl>
+    <w:lvl w:ilvl="7" w:tplc="04130003" w:tentative="1">
+      <w:start w:val="1"/>
+      <w:numFmt w:val="bullet"/>
+      <w:lvlText w:val="o"/>
+      <w:lvlJc w:val="left"/>
+      <w:pPr>
+        <w:ind w:left="6900" w:hanging="360"/>
+      </w:pPr>
+      <w:rPr>
+        <w:rFonts w:ascii="Courier New" w:hAnsi="Courier New" w:cs="Courier New" w:hint="default"/>
+      </w:rPr>
+    </w:lvl>
+    <w:lvl w:ilvl="8" w:tplc="04130005" w:tentative="1">
+      <w:start w:val="1"/>
+      <w:numFmt w:val="bullet"/>
+      <w:lvlText w:val=""/>
+      <w:lvlJc w:val="left"/>
+      <w:pPr>
+        <w:ind w:left="7620" w:hanging="360"/>
+      </w:pPr>
+      <w:rPr>
+        <w:rFonts w:ascii="Wingdings" w:hAnsi="Wingdings" w:hint="default"/>
+      </w:rPr>
+    </w:lvl>
+  </w:abstractNum>
+  <w:abstractNum w:abstractNumId="10">
     <w:nsid w:val="7F2C7CBA"/>
     <w:multiLevelType w:val="hybridMultilevel"/>
     <w:tmpl w:val="792C15A2"/>
@@ -1069,22 +4324,43 @@
     </w:lvl>
   </w:abstractNum>
   <w:num w:numId="1">
-    <w:abstractNumId w:val="3"/>
+    <w:abstractNumId w:val="10"/>
   </w:num>
   <w:num w:numId="2">
     <w:abstractNumId w:val="0"/>
   </w:num>
   <w:num w:numId="3">
+    <w:abstractNumId w:val="4"/>
+  </w:num>
+  <w:num w:numId="4">
+    <w:abstractNumId w:val="3"/>
+  </w:num>
+  <w:num w:numId="5">
+    <w:abstractNumId w:val="9"/>
+  </w:num>
+  <w:num w:numId="6">
+    <w:abstractNumId w:val="8"/>
+  </w:num>
+  <w:num w:numId="7">
+    <w:abstractNumId w:val="6"/>
+  </w:num>
+  <w:num w:numId="8">
     <w:abstractNumId w:val="2"/>
   </w:num>
-  <w:num w:numId="4">
+  <w:num w:numId="9">
     <w:abstractNumId w:val="1"/>
+  </w:num>
+  <w:num w:numId="10">
+    <w:abstractNumId w:val="5"/>
+  </w:num>
+  <w:num w:numId="11">
+    <w:abstractNumId w:val="7"/>
   </w:num>
 </w:numbering>
 </file>
 
 <file path=word/styles.xml><?xml version="1.0" encoding="utf-8"?>
-<w:styles xmlns:mc="http://schemas.openxmlformats.org/markup-compatibility/2006" xmlns:r="http://schemas.openxmlformats.org/officeDocument/2006/relationships" xmlns:w="http://schemas.openxmlformats.org/wordprocessingml/2006/main" xmlns:w14="http://schemas.microsoft.com/office/word/2010/wordml" xmlns:w15="http://schemas.microsoft.com/office/word/2012/wordml" xmlns:w16cid="http://schemas.microsoft.com/office/word/2016/wordml/cid" xmlns:w16se="http://schemas.microsoft.com/office/word/2015/wordml/symex" mc:Ignorable="w14 w15 w16se w16cid">
+<w:styles xmlns:mc="http://schemas.openxmlformats.org/markup-compatibility/2006" xmlns:r="http://schemas.openxmlformats.org/officeDocument/2006/relationships" xmlns:w="http://schemas.openxmlformats.org/wordprocessingml/2006/main" xmlns:w14="http://schemas.microsoft.com/office/word/2010/wordml" xmlns:w15="http://schemas.microsoft.com/office/word/2012/wordml" mc:Ignorable="w14 w15">
   <w:docDefaults>
     <w:rPrDefault>
       <w:rPr>
@@ -1100,7 +4376,7 @@
       </w:pPr>
     </w:pPrDefault>
   </w:docDefaults>
-  <w:latentStyles w:defLockedState="0" w:defUIPriority="99" w:defSemiHidden="0" w:defUnhideWhenUsed="0" w:defQFormat="0" w:count="375">
+  <w:latentStyles w:defLockedState="0" w:defUIPriority="99" w:defSemiHidden="0" w:defUnhideWhenUsed="0" w:defQFormat="0" w:count="380">
     <w:lsdException w:name="Normal" w:uiPriority="0" w:qFormat="1"/>
     <w:lsdException w:name="heading 1" w:uiPriority="9" w:qFormat="1"/>
     <w:lsdException w:name="heading 2" w:semiHidden="1" w:uiPriority="9" w:unhideWhenUsed="1" w:qFormat="1"/>
@@ -1472,10 +4748,6 @@
     <w:lsdException w:name="List Table 5 Dark Accent 6" w:uiPriority="50"/>
     <w:lsdException w:name="List Table 6 Colorful Accent 6" w:uiPriority="51"/>
     <w:lsdException w:name="List Table 7 Colorful Accent 6" w:uiPriority="52"/>
-    <w:lsdException w:name="Mention" w:semiHidden="1" w:unhideWhenUsed="1"/>
-    <w:lsdException w:name="Smart Hyperlink" w:semiHidden="1" w:unhideWhenUsed="1"/>
-    <w:lsdException w:name="Hashtag" w:semiHidden="1" w:unhideWhenUsed="1"/>
-    <w:lsdException w:name="Unresolved Mention" w:semiHidden="1" w:unhideWhenUsed="1"/>
   </w:latentStyles>
   <w:style w:type="paragraph" w:default="1" w:styleId="Standaard">
     <w:name w:val="Normal"/>
@@ -1518,6 +4790,16 @@
       <w:ind w:left="720"/>
       <w:contextualSpacing/>
     </w:pPr>
+  </w:style>
+  <w:style w:type="character" w:styleId="Tekstvantijdelijkeaanduiding">
+    <w:name w:val="Placeholder Text"/>
+    <w:basedOn w:val="Standaardalinea-lettertype"/>
+    <w:uiPriority w:val="99"/>
+    <w:semiHidden/>
+    <w:rsid w:val="001E1946"/>
+    <w:rPr>
+      <w:color w:val="808080"/>
+    </w:rPr>
   </w:style>
 </w:styles>
 </file>

</xml_diff>